<commit_message>
file doc phần Lộc, Khoa xong
</commit_message>
<xml_diff>
--- a/Bao-cao.docx
+++ b/Bao-cao.docx
@@ -12,6 +12,8 @@
           <w:szCs w:val="30"/>
         </w:rPr>
       </w:pPr>
+      <w:bookmarkStart w:id="0" w:name="_GoBack"/>
+      <w:bookmarkEnd w:id="0"/>
       <w:r>
         <w:rPr>
           <w:rFonts w:cs="Times New Roman"/>
@@ -1036,8 +1038,8 @@
           <w:lang w:val="vi-VN"/>
         </w:rPr>
       </w:pPr>
-      <w:bookmarkStart w:id="0" w:name="_Toc455416359"/>
-      <w:bookmarkStart w:id="1" w:name="_Toc470205762"/>
+      <w:bookmarkStart w:id="1" w:name="_Toc455416359"/>
+      <w:bookmarkStart w:id="2" w:name="_Toc470205762"/>
       <w:r>
         <w:rPr>
           <w:rFonts w:cs="Times New Roman"/>
@@ -1177,8 +1179,8 @@
           <w:rFonts w:cs="Times New Roman"/>
         </w:rPr>
       </w:pPr>
-      <w:bookmarkStart w:id="2" w:name="_Toc470339638"/>
-      <w:bookmarkStart w:id="3" w:name="_Toc471680984"/>
+      <w:bookmarkStart w:id="3" w:name="_Toc470339638"/>
+      <w:bookmarkStart w:id="4" w:name="_Toc471681916"/>
       <w:r>
         <w:rPr>
           <w:rFonts w:cs="Times New Roman"/>
@@ -1186,10 +1188,10 @@
         <w:lastRenderedPageBreak/>
         <w:t>LỜI CẢM ƠN</w:t>
       </w:r>
-      <w:bookmarkEnd w:id="0"/>
       <w:bookmarkEnd w:id="1"/>
       <w:bookmarkEnd w:id="2"/>
       <w:bookmarkEnd w:id="3"/>
+      <w:bookmarkEnd w:id="4"/>
     </w:p>
     <w:p>
       <w:pPr>
@@ -1458,7 +1460,7 @@
         </w:rPr>
         <w:fldChar w:fldCharType="separate"/>
       </w:r>
-      <w:hyperlink w:anchor="_Toc471680984" w:history="1">
+      <w:hyperlink w:anchor="_Toc471681916" w:history="1">
         <w:r>
           <w:rPr>
             <w:rStyle w:val="Hyperlink"/>
@@ -1486,7 +1488,7 @@
             <w:noProof/>
             <w:webHidden/>
           </w:rPr>
-          <w:instrText xml:space="preserve"> PAGEREF _Toc471680984 \h </w:instrText>
+          <w:instrText xml:space="preserve"> PAGEREF _Toc471681916 \h </w:instrText>
         </w:r>
         <w:r>
           <w:rPr>
@@ -1531,7 +1533,7 @@
           <w:sz w:val="22"/>
         </w:rPr>
       </w:pPr>
-      <w:hyperlink w:anchor="_Toc471680985" w:history="1">
+      <w:hyperlink w:anchor="_Toc471681917" w:history="1">
         <w:r>
           <w:rPr>
             <w:rStyle w:val="Hyperlink"/>
@@ -1578,7 +1580,7 @@
             <w:noProof/>
             <w:webHidden/>
           </w:rPr>
-          <w:instrText xml:space="preserve"> PAGEREF _Toc471680985 \h </w:instrText>
+          <w:instrText xml:space="preserve"> PAGEREF _Toc471681917 \h </w:instrText>
         </w:r>
         <w:r>
           <w:rPr>
@@ -1622,7 +1624,7 @@
           <w:sz w:val="22"/>
         </w:rPr>
       </w:pPr>
-      <w:hyperlink w:anchor="_Toc471680986" w:history="1">
+      <w:hyperlink w:anchor="_Toc471681918" w:history="1">
         <w:r>
           <w:rPr>
             <w:rStyle w:val="Hyperlink"/>
@@ -1666,7 +1668,7 @@
             <w:noProof/>
             <w:webHidden/>
           </w:rPr>
-          <w:instrText xml:space="preserve"> PAGEREF _Toc471680986 \h </w:instrText>
+          <w:instrText xml:space="preserve"> PAGEREF _Toc471681918 \h </w:instrText>
         </w:r>
         <w:r>
           <w:rPr>
@@ -1710,7 +1712,7 @@
           <w:sz w:val="22"/>
         </w:rPr>
       </w:pPr>
-      <w:hyperlink w:anchor="_Toc471680987" w:history="1">
+      <w:hyperlink w:anchor="_Toc471681919" w:history="1">
         <w:r>
           <w:rPr>
             <w:rStyle w:val="Hyperlink"/>
@@ -1753,7 +1755,7 @@
             <w:noProof/>
             <w:webHidden/>
           </w:rPr>
-          <w:instrText xml:space="preserve"> PAGEREF _Toc471680987 \h </w:instrText>
+          <w:instrText xml:space="preserve"> PAGEREF _Toc471681919 \h </w:instrText>
         </w:r>
         <w:r>
           <w:rPr>
@@ -1797,7 +1799,7 @@
           <w:sz w:val="22"/>
         </w:rPr>
       </w:pPr>
-      <w:hyperlink w:anchor="_Toc471680988" w:history="1">
+      <w:hyperlink w:anchor="_Toc471681920" w:history="1">
         <w:r>
           <w:rPr>
             <w:rStyle w:val="Hyperlink"/>
@@ -1841,7 +1843,7 @@
             <w:noProof/>
             <w:webHidden/>
           </w:rPr>
-          <w:instrText xml:space="preserve"> PAGEREF _Toc471680988 \h </w:instrText>
+          <w:instrText xml:space="preserve"> PAGEREF _Toc471681920 \h </w:instrText>
         </w:r>
         <w:r>
           <w:rPr>
@@ -1885,7 +1887,7 @@
           <w:sz w:val="22"/>
         </w:rPr>
       </w:pPr>
-      <w:hyperlink w:anchor="_Toc471680989" w:history="1">
+      <w:hyperlink w:anchor="_Toc471681921" w:history="1">
         <w:r>
           <w:rPr>
             <w:rStyle w:val="Hyperlink"/>
@@ -1929,7 +1931,7 @@
             <w:noProof/>
             <w:webHidden/>
           </w:rPr>
-          <w:instrText xml:space="preserve"> PAGEREF _Toc471680989 \h </w:instrText>
+          <w:instrText xml:space="preserve"> PAGEREF _Toc471681921 \h </w:instrText>
         </w:r>
         <w:r>
           <w:rPr>
@@ -1973,7 +1975,7 @@
           <w:sz w:val="22"/>
         </w:rPr>
       </w:pPr>
-      <w:hyperlink w:anchor="_Toc471680990" w:history="1">
+      <w:hyperlink w:anchor="_Toc471681922" w:history="1">
         <w:r>
           <w:rPr>
             <w:rStyle w:val="Hyperlink"/>
@@ -2017,7 +2019,7 @@
             <w:noProof/>
             <w:webHidden/>
           </w:rPr>
-          <w:instrText xml:space="preserve"> PAGEREF _Toc471680990 \h </w:instrText>
+          <w:instrText xml:space="preserve"> PAGEREF _Toc471681922 \h </w:instrText>
         </w:r>
         <w:r>
           <w:rPr>
@@ -2062,7 +2064,7 @@
           <w:sz w:val="22"/>
         </w:rPr>
       </w:pPr>
-      <w:hyperlink w:anchor="_Toc471680991" w:history="1">
+      <w:hyperlink w:anchor="_Toc471681923" w:history="1">
         <w:r>
           <w:rPr>
             <w:rStyle w:val="Hyperlink"/>
@@ -2109,7 +2111,7 @@
             <w:noProof/>
             <w:webHidden/>
           </w:rPr>
-          <w:instrText xml:space="preserve"> PAGEREF _Toc471680991 \h </w:instrText>
+          <w:instrText xml:space="preserve"> PAGEREF _Toc471681923 \h </w:instrText>
         </w:r>
         <w:r>
           <w:rPr>
@@ -2129,7 +2131,7 @@
             <w:noProof/>
             <w:webHidden/>
           </w:rPr>
-          <w:t>10</w:t>
+          <w:t>11</w:t>
         </w:r>
         <w:r>
           <w:rPr>
@@ -2153,7 +2155,7 @@
           <w:sz w:val="22"/>
         </w:rPr>
       </w:pPr>
-      <w:hyperlink w:anchor="_Toc471680992" w:history="1">
+      <w:hyperlink w:anchor="_Toc471681924" w:history="1">
         <w:r>
           <w:rPr>
             <w:rStyle w:val="Hyperlink"/>
@@ -2197,7 +2199,7 @@
             <w:noProof/>
             <w:webHidden/>
           </w:rPr>
-          <w:instrText xml:space="preserve"> PAGEREF _Toc471680992 \h </w:instrText>
+          <w:instrText xml:space="preserve"> PAGEREF _Toc471681924 \h </w:instrText>
         </w:r>
         <w:r>
           <w:rPr>
@@ -2217,7 +2219,7 @@
             <w:noProof/>
             <w:webHidden/>
           </w:rPr>
-          <w:t>10</w:t>
+          <w:t>11</w:t>
         </w:r>
         <w:r>
           <w:rPr>
@@ -2241,7 +2243,7 @@
           <w:sz w:val="22"/>
         </w:rPr>
       </w:pPr>
-      <w:hyperlink w:anchor="_Toc471680993" w:history="1">
+      <w:hyperlink w:anchor="_Toc471681925" w:history="1">
         <w:r>
           <w:rPr>
             <w:rStyle w:val="Hyperlink"/>
@@ -2283,7 +2285,7 @@
             <w:noProof/>
             <w:webHidden/>
           </w:rPr>
-          <w:instrText xml:space="preserve"> PAGEREF _Toc471680993 \h </w:instrText>
+          <w:instrText xml:space="preserve"> PAGEREF _Toc471681925 \h </w:instrText>
         </w:r>
         <w:r>
           <w:rPr>
@@ -2327,7 +2329,7 @@
           <w:sz w:val="22"/>
         </w:rPr>
       </w:pPr>
-      <w:hyperlink w:anchor="_Toc471680994" w:history="1">
+      <w:hyperlink w:anchor="_Toc471681926" w:history="1">
         <w:r>
           <w:rPr>
             <w:rStyle w:val="Hyperlink"/>
@@ -2369,7 +2371,7 @@
             <w:noProof/>
             <w:webHidden/>
           </w:rPr>
-          <w:instrText xml:space="preserve"> PAGEREF _Toc471680994 \h </w:instrText>
+          <w:instrText xml:space="preserve"> PAGEREF _Toc471681926 \h </w:instrText>
         </w:r>
         <w:r>
           <w:rPr>
@@ -2413,7 +2415,7 @@
           <w:sz w:val="22"/>
         </w:rPr>
       </w:pPr>
-      <w:hyperlink w:anchor="_Toc471680995" w:history="1">
+      <w:hyperlink w:anchor="_Toc471681927" w:history="1">
         <w:r>
           <w:rPr>
             <w:rStyle w:val="Hyperlink"/>
@@ -2455,7 +2457,7 @@
             <w:noProof/>
             <w:webHidden/>
           </w:rPr>
-          <w:instrText xml:space="preserve"> PAGEREF _Toc471680995 \h </w:instrText>
+          <w:instrText xml:space="preserve"> PAGEREF _Toc471681927 \h </w:instrText>
         </w:r>
         <w:r>
           <w:rPr>
@@ -2499,7 +2501,7 @@
           <w:sz w:val="22"/>
         </w:rPr>
       </w:pPr>
-      <w:hyperlink w:anchor="_Toc471680996" w:history="1">
+      <w:hyperlink w:anchor="_Toc471681928" w:history="1">
         <w:r>
           <w:rPr>
             <w:rStyle w:val="Hyperlink"/>
@@ -2541,7 +2543,7 @@
             <w:noProof/>
             <w:webHidden/>
           </w:rPr>
-          <w:instrText xml:space="preserve"> PAGEREF _Toc471680996 \h </w:instrText>
+          <w:instrText xml:space="preserve"> PAGEREF _Toc471681928 \h </w:instrText>
         </w:r>
         <w:r>
           <w:rPr>
@@ -2585,7 +2587,7 @@
           <w:sz w:val="22"/>
         </w:rPr>
       </w:pPr>
-      <w:hyperlink w:anchor="_Toc471680997" w:history="1">
+      <w:hyperlink w:anchor="_Toc471681929" w:history="1">
         <w:r>
           <w:rPr>
             <w:rStyle w:val="Hyperlink"/>
@@ -2627,7 +2629,7 @@
             <w:noProof/>
             <w:webHidden/>
           </w:rPr>
-          <w:instrText xml:space="preserve"> PAGEREF _Toc471680997 \h </w:instrText>
+          <w:instrText xml:space="preserve"> PAGEREF _Toc471681929 \h </w:instrText>
         </w:r>
         <w:r>
           <w:rPr>
@@ -2671,7 +2673,7 @@
           <w:sz w:val="22"/>
         </w:rPr>
       </w:pPr>
-      <w:hyperlink w:anchor="_Toc471680998" w:history="1">
+      <w:hyperlink w:anchor="_Toc471681930" w:history="1">
         <w:r>
           <w:rPr>
             <w:rStyle w:val="Hyperlink"/>
@@ -2713,7 +2715,7 @@
             <w:noProof/>
             <w:webHidden/>
           </w:rPr>
-          <w:instrText xml:space="preserve"> PAGEREF _Toc471680998 \h </w:instrText>
+          <w:instrText xml:space="preserve"> PAGEREF _Toc471681930 \h </w:instrText>
         </w:r>
         <w:r>
           <w:rPr>
@@ -2757,7 +2759,7 @@
           <w:sz w:val="22"/>
         </w:rPr>
       </w:pPr>
-      <w:hyperlink w:anchor="_Toc471680999" w:history="1">
+      <w:hyperlink w:anchor="_Toc471681931" w:history="1">
         <w:r>
           <w:rPr>
             <w:rStyle w:val="Hyperlink"/>
@@ -2799,7 +2801,7 @@
             <w:noProof/>
             <w:webHidden/>
           </w:rPr>
-          <w:instrText xml:space="preserve"> PAGEREF _Toc471680999 \h </w:instrText>
+          <w:instrText xml:space="preserve"> PAGEREF _Toc471681931 \h </w:instrText>
         </w:r>
         <w:r>
           <w:rPr>
@@ -2843,7 +2845,7 @@
           <w:sz w:val="22"/>
         </w:rPr>
       </w:pPr>
-      <w:hyperlink w:anchor="_Toc471681000" w:history="1">
+      <w:hyperlink w:anchor="_Toc471681932" w:history="1">
         <w:r>
           <w:rPr>
             <w:rStyle w:val="Hyperlink"/>
@@ -2885,7 +2887,7 @@
             <w:noProof/>
             <w:webHidden/>
           </w:rPr>
-          <w:instrText xml:space="preserve"> PAGEREF _Toc471681000 \h </w:instrText>
+          <w:instrText xml:space="preserve"> PAGEREF _Toc471681932 \h </w:instrText>
         </w:r>
         <w:r>
           <w:rPr>
@@ -2929,7 +2931,7 @@
           <w:sz w:val="22"/>
         </w:rPr>
       </w:pPr>
-      <w:hyperlink w:anchor="_Toc471681001" w:history="1">
+      <w:hyperlink w:anchor="_Toc471681933" w:history="1">
         <w:r>
           <w:rPr>
             <w:rStyle w:val="Hyperlink"/>
@@ -2971,7 +2973,7 @@
             <w:noProof/>
             <w:webHidden/>
           </w:rPr>
-          <w:instrText xml:space="preserve"> PAGEREF _Toc471681001 \h </w:instrText>
+          <w:instrText xml:space="preserve"> PAGEREF _Toc471681933 \h </w:instrText>
         </w:r>
         <w:r>
           <w:rPr>
@@ -3015,7 +3017,7 @@
           <w:sz w:val="22"/>
         </w:rPr>
       </w:pPr>
-      <w:hyperlink w:anchor="_Toc471681002" w:history="1">
+      <w:hyperlink w:anchor="_Toc471681934" w:history="1">
         <w:r>
           <w:rPr>
             <w:rStyle w:val="Hyperlink"/>
@@ -3057,7 +3059,7 @@
             <w:noProof/>
             <w:webHidden/>
           </w:rPr>
-          <w:instrText xml:space="preserve"> PAGEREF _Toc471681002 \h </w:instrText>
+          <w:instrText xml:space="preserve"> PAGEREF _Toc471681934 \h </w:instrText>
         </w:r>
         <w:r>
           <w:rPr>
@@ -3101,7 +3103,7 @@
           <w:sz w:val="22"/>
         </w:rPr>
       </w:pPr>
-      <w:hyperlink w:anchor="_Toc471681003" w:history="1">
+      <w:hyperlink w:anchor="_Toc471681935" w:history="1">
         <w:r>
           <w:rPr>
             <w:rStyle w:val="Hyperlink"/>
@@ -3143,7 +3145,7 @@
             <w:noProof/>
             <w:webHidden/>
           </w:rPr>
-          <w:instrText xml:space="preserve"> PAGEREF _Toc471681003 \h </w:instrText>
+          <w:instrText xml:space="preserve"> PAGEREF _Toc471681935 \h </w:instrText>
         </w:r>
         <w:r>
           <w:rPr>
@@ -3187,7 +3189,7 @@
           <w:sz w:val="22"/>
         </w:rPr>
       </w:pPr>
-      <w:hyperlink w:anchor="_Toc471681004" w:history="1">
+      <w:hyperlink w:anchor="_Toc471681936" w:history="1">
         <w:r>
           <w:rPr>
             <w:rStyle w:val="Hyperlink"/>
@@ -3229,7 +3231,7 @@
             <w:noProof/>
             <w:webHidden/>
           </w:rPr>
-          <w:instrText xml:space="preserve"> PAGEREF _Toc471681004 \h </w:instrText>
+          <w:instrText xml:space="preserve"> PAGEREF _Toc471681936 \h </w:instrText>
         </w:r>
         <w:r>
           <w:rPr>
@@ -3273,7 +3275,7 @@
           <w:sz w:val="22"/>
         </w:rPr>
       </w:pPr>
-      <w:hyperlink w:anchor="_Toc471681005" w:history="1">
+      <w:hyperlink w:anchor="_Toc471681937" w:history="1">
         <w:r>
           <w:rPr>
             <w:rStyle w:val="Hyperlink"/>
@@ -3315,7 +3317,7 @@
             <w:noProof/>
             <w:webHidden/>
           </w:rPr>
-          <w:instrText xml:space="preserve"> PAGEREF _Toc471681005 \h </w:instrText>
+          <w:instrText xml:space="preserve"> PAGEREF _Toc471681937 \h </w:instrText>
         </w:r>
         <w:r>
           <w:rPr>
@@ -3359,7 +3361,7 @@
           <w:sz w:val="22"/>
         </w:rPr>
       </w:pPr>
-      <w:hyperlink w:anchor="_Toc471681006" w:history="1">
+      <w:hyperlink w:anchor="_Toc471681938" w:history="1">
         <w:r>
           <w:rPr>
             <w:rStyle w:val="Hyperlink"/>
@@ -3401,7 +3403,7 @@
             <w:noProof/>
             <w:webHidden/>
           </w:rPr>
-          <w:instrText xml:space="preserve"> PAGEREF _Toc471681006 \h </w:instrText>
+          <w:instrText xml:space="preserve"> PAGEREF _Toc471681938 \h </w:instrText>
         </w:r>
         <w:r>
           <w:rPr>
@@ -3445,7 +3447,7 @@
           <w:sz w:val="22"/>
         </w:rPr>
       </w:pPr>
-      <w:hyperlink w:anchor="_Toc471681007" w:history="1">
+      <w:hyperlink w:anchor="_Toc471681939" w:history="1">
         <w:r>
           <w:rPr>
             <w:rStyle w:val="Hyperlink"/>
@@ -3487,7 +3489,7 @@
             <w:noProof/>
             <w:webHidden/>
           </w:rPr>
-          <w:instrText xml:space="preserve"> PAGEREF _Toc471681007 \h </w:instrText>
+          <w:instrText xml:space="preserve"> PAGEREF _Toc471681939 \h </w:instrText>
         </w:r>
         <w:r>
           <w:rPr>
@@ -3531,7 +3533,7 @@
           <w:sz w:val="22"/>
         </w:rPr>
       </w:pPr>
-      <w:hyperlink w:anchor="_Toc471681008" w:history="1">
+      <w:hyperlink w:anchor="_Toc471681940" w:history="1">
         <w:r>
           <w:rPr>
             <w:rStyle w:val="Hyperlink"/>
@@ -3573,7 +3575,7 @@
             <w:noProof/>
             <w:webHidden/>
           </w:rPr>
-          <w:instrText xml:space="preserve"> PAGEREF _Toc471681008 \h </w:instrText>
+          <w:instrText xml:space="preserve"> PAGEREF _Toc471681940 \h </w:instrText>
         </w:r>
         <w:r>
           <w:rPr>
@@ -3617,7 +3619,7 @@
           <w:sz w:val="22"/>
         </w:rPr>
       </w:pPr>
-      <w:hyperlink w:anchor="_Toc471681009" w:history="1">
+      <w:hyperlink w:anchor="_Toc471681941" w:history="1">
         <w:r>
           <w:rPr>
             <w:rStyle w:val="Hyperlink"/>
@@ -3659,7 +3661,7 @@
             <w:noProof/>
             <w:webHidden/>
           </w:rPr>
-          <w:instrText xml:space="preserve"> PAGEREF _Toc471681009 \h </w:instrText>
+          <w:instrText xml:space="preserve"> PAGEREF _Toc471681941 \h </w:instrText>
         </w:r>
         <w:r>
           <w:rPr>
@@ -3704,7 +3706,7 @@
           <w:sz w:val="22"/>
         </w:rPr>
       </w:pPr>
-      <w:hyperlink w:anchor="_Toc471681010" w:history="1">
+      <w:hyperlink w:anchor="_Toc471681942" w:history="1">
         <w:r>
           <w:rPr>
             <w:rStyle w:val="Hyperlink"/>
@@ -3747,7 +3749,7 @@
             <w:noProof/>
             <w:webHidden/>
           </w:rPr>
-          <w:instrText xml:space="preserve"> PAGEREF _Toc471681010 \h </w:instrText>
+          <w:instrText xml:space="preserve"> PAGEREF _Toc471681942 \h </w:instrText>
         </w:r>
         <w:r>
           <w:rPr>
@@ -3791,7 +3793,7 @@
           <w:sz w:val="22"/>
         </w:rPr>
       </w:pPr>
-      <w:hyperlink w:anchor="_Toc471681011" w:history="1">
+      <w:hyperlink w:anchor="_Toc471681943" w:history="1">
         <w:r>
           <w:rPr>
             <w:rStyle w:val="Hyperlink"/>
@@ -3833,7 +3835,7 @@
             <w:noProof/>
             <w:webHidden/>
           </w:rPr>
-          <w:instrText xml:space="preserve"> PAGEREF _Toc471681011 \h </w:instrText>
+          <w:instrText xml:space="preserve"> PAGEREF _Toc471681943 \h </w:instrText>
         </w:r>
         <w:r>
           <w:rPr>
@@ -3877,7 +3879,7 @@
           <w:sz w:val="22"/>
         </w:rPr>
       </w:pPr>
-      <w:hyperlink w:anchor="_Toc471681012" w:history="1">
+      <w:hyperlink w:anchor="_Toc471681944" w:history="1">
         <w:r>
           <w:rPr>
             <w:rStyle w:val="Hyperlink"/>
@@ -3919,7 +3921,7 @@
             <w:noProof/>
             <w:webHidden/>
           </w:rPr>
-          <w:instrText xml:space="preserve"> PAGEREF _Toc471681012 \h </w:instrText>
+          <w:instrText xml:space="preserve"> PAGEREF _Toc471681944 \h </w:instrText>
         </w:r>
         <w:r>
           <w:rPr>
@@ -3963,7 +3965,7 @@
           <w:sz w:val="22"/>
         </w:rPr>
       </w:pPr>
-      <w:hyperlink w:anchor="_Toc471681013" w:history="1">
+      <w:hyperlink w:anchor="_Toc471681945" w:history="1">
         <w:r>
           <w:rPr>
             <w:rStyle w:val="Hyperlink"/>
@@ -4005,7 +4007,7 @@
             <w:noProof/>
             <w:webHidden/>
           </w:rPr>
-          <w:instrText xml:space="preserve"> PAGEREF _Toc471681013 \h </w:instrText>
+          <w:instrText xml:space="preserve"> PAGEREF _Toc471681945 \h </w:instrText>
         </w:r>
         <w:r>
           <w:rPr>
@@ -4049,7 +4051,7 @@
           <w:sz w:val="22"/>
         </w:rPr>
       </w:pPr>
-      <w:hyperlink w:anchor="_Toc471681014" w:history="1">
+      <w:hyperlink w:anchor="_Toc471681946" w:history="1">
         <w:r>
           <w:rPr>
             <w:rStyle w:val="Hyperlink"/>
@@ -4091,7 +4093,7 @@
             <w:noProof/>
             <w:webHidden/>
           </w:rPr>
-          <w:instrText xml:space="preserve"> PAGEREF _Toc471681014 \h </w:instrText>
+          <w:instrText xml:space="preserve"> PAGEREF _Toc471681946 \h </w:instrText>
         </w:r>
         <w:r>
           <w:rPr>
@@ -4135,7 +4137,7 @@
           <w:sz w:val="22"/>
         </w:rPr>
       </w:pPr>
-      <w:hyperlink w:anchor="_Toc471681015" w:history="1">
+      <w:hyperlink w:anchor="_Toc471681947" w:history="1">
         <w:r>
           <w:rPr>
             <w:rStyle w:val="Hyperlink"/>
@@ -4177,7 +4179,7 @@
             <w:noProof/>
             <w:webHidden/>
           </w:rPr>
-          <w:instrText xml:space="preserve"> PAGEREF _Toc471681015 \h </w:instrText>
+          <w:instrText xml:space="preserve"> PAGEREF _Toc471681947 \h </w:instrText>
         </w:r>
         <w:r>
           <w:rPr>
@@ -4221,7 +4223,7 @@
           <w:sz w:val="22"/>
         </w:rPr>
       </w:pPr>
-      <w:hyperlink w:anchor="_Toc471681016" w:history="1">
+      <w:hyperlink w:anchor="_Toc471681948" w:history="1">
         <w:r>
           <w:rPr>
             <w:rStyle w:val="Hyperlink"/>
@@ -4263,7 +4265,7 @@
             <w:noProof/>
             <w:webHidden/>
           </w:rPr>
-          <w:instrText xml:space="preserve"> PAGEREF _Toc471681016 \h </w:instrText>
+          <w:instrText xml:space="preserve"> PAGEREF _Toc471681948 \h </w:instrText>
         </w:r>
         <w:r>
           <w:rPr>
@@ -4307,7 +4309,7 @@
           <w:sz w:val="22"/>
         </w:rPr>
       </w:pPr>
-      <w:hyperlink w:anchor="_Toc471681017" w:history="1">
+      <w:hyperlink w:anchor="_Toc471681949" w:history="1">
         <w:r>
           <w:rPr>
             <w:rStyle w:val="Hyperlink"/>
@@ -4349,7 +4351,7 @@
             <w:noProof/>
             <w:webHidden/>
           </w:rPr>
-          <w:instrText xml:space="preserve"> PAGEREF _Toc471681017 \h </w:instrText>
+          <w:instrText xml:space="preserve"> PAGEREF _Toc471681949 \h </w:instrText>
         </w:r>
         <w:r>
           <w:rPr>
@@ -4393,7 +4395,7 @@
           <w:sz w:val="22"/>
         </w:rPr>
       </w:pPr>
-      <w:hyperlink w:anchor="_Toc471681018" w:history="1">
+      <w:hyperlink w:anchor="_Toc471681950" w:history="1">
         <w:r>
           <w:rPr>
             <w:rStyle w:val="Hyperlink"/>
@@ -4435,7 +4437,7 @@
             <w:noProof/>
             <w:webHidden/>
           </w:rPr>
-          <w:instrText xml:space="preserve"> PAGEREF _Toc471681018 \h </w:instrText>
+          <w:instrText xml:space="preserve"> PAGEREF _Toc471681950 \h </w:instrText>
         </w:r>
         <w:r>
           <w:rPr>
@@ -4479,7 +4481,7 @@
           <w:sz w:val="22"/>
         </w:rPr>
       </w:pPr>
-      <w:hyperlink w:anchor="_Toc471681019" w:history="1">
+      <w:hyperlink w:anchor="_Toc471681951" w:history="1">
         <w:r>
           <w:rPr>
             <w:rStyle w:val="Hyperlink"/>
@@ -4521,7 +4523,7 @@
             <w:noProof/>
             <w:webHidden/>
           </w:rPr>
-          <w:instrText xml:space="preserve"> PAGEREF _Toc471681019 \h </w:instrText>
+          <w:instrText xml:space="preserve"> PAGEREF _Toc471681951 \h </w:instrText>
         </w:r>
         <w:r>
           <w:rPr>
@@ -4565,7 +4567,7 @@
           <w:sz w:val="22"/>
         </w:rPr>
       </w:pPr>
-      <w:hyperlink w:anchor="_Toc471681020" w:history="1">
+      <w:hyperlink w:anchor="_Toc471681952" w:history="1">
         <w:r>
           <w:rPr>
             <w:rStyle w:val="Hyperlink"/>
@@ -4607,7 +4609,7 @@
             <w:noProof/>
             <w:webHidden/>
           </w:rPr>
-          <w:instrText xml:space="preserve"> PAGEREF _Toc471681020 \h </w:instrText>
+          <w:instrText xml:space="preserve"> PAGEREF _Toc471681952 \h </w:instrText>
         </w:r>
         <w:r>
           <w:rPr>
@@ -4651,7 +4653,7 @@
           <w:sz w:val="22"/>
         </w:rPr>
       </w:pPr>
-      <w:hyperlink w:anchor="_Toc471681021" w:history="1">
+      <w:hyperlink w:anchor="_Toc471681953" w:history="1">
         <w:r>
           <w:rPr>
             <w:rStyle w:val="Hyperlink"/>
@@ -4693,7 +4695,7 @@
             <w:noProof/>
             <w:webHidden/>
           </w:rPr>
-          <w:instrText xml:space="preserve"> PAGEREF _Toc471681021 \h </w:instrText>
+          <w:instrText xml:space="preserve"> PAGEREF _Toc471681953 \h </w:instrText>
         </w:r>
         <w:r>
           <w:rPr>
@@ -4737,7 +4739,7 @@
           <w:sz w:val="22"/>
         </w:rPr>
       </w:pPr>
-      <w:hyperlink w:anchor="_Toc471681022" w:history="1">
+      <w:hyperlink w:anchor="_Toc471681954" w:history="1">
         <w:r>
           <w:rPr>
             <w:rStyle w:val="Hyperlink"/>
@@ -4779,7 +4781,7 @@
             <w:noProof/>
             <w:webHidden/>
           </w:rPr>
-          <w:instrText xml:space="preserve"> PAGEREF _Toc471681022 \h </w:instrText>
+          <w:instrText xml:space="preserve"> PAGEREF _Toc471681954 \h </w:instrText>
         </w:r>
         <w:r>
           <w:rPr>
@@ -4823,7 +4825,7 @@
           <w:sz w:val="22"/>
         </w:rPr>
       </w:pPr>
-      <w:hyperlink w:anchor="_Toc471681023" w:history="1">
+      <w:hyperlink w:anchor="_Toc471681955" w:history="1">
         <w:r>
           <w:rPr>
             <w:rStyle w:val="Hyperlink"/>
@@ -4865,7 +4867,7 @@
             <w:noProof/>
             <w:webHidden/>
           </w:rPr>
-          <w:instrText xml:space="preserve"> PAGEREF _Toc471681023 \h </w:instrText>
+          <w:instrText xml:space="preserve"> PAGEREF _Toc471681955 \h </w:instrText>
         </w:r>
         <w:r>
           <w:rPr>
@@ -4909,7 +4911,7 @@
           <w:sz w:val="22"/>
         </w:rPr>
       </w:pPr>
-      <w:hyperlink w:anchor="_Toc471681024" w:history="1">
+      <w:hyperlink w:anchor="_Toc471681956" w:history="1">
         <w:r>
           <w:rPr>
             <w:rStyle w:val="Hyperlink"/>
@@ -4951,7 +4953,7 @@
             <w:noProof/>
             <w:webHidden/>
           </w:rPr>
-          <w:instrText xml:space="preserve"> PAGEREF _Toc471681024 \h </w:instrText>
+          <w:instrText xml:space="preserve"> PAGEREF _Toc471681956 \h </w:instrText>
         </w:r>
         <w:r>
           <w:rPr>
@@ -4995,7 +4997,7 @@
           <w:sz w:val="22"/>
         </w:rPr>
       </w:pPr>
-      <w:hyperlink w:anchor="_Toc471681025" w:history="1">
+      <w:hyperlink w:anchor="_Toc471681957" w:history="1">
         <w:r>
           <w:rPr>
             <w:rStyle w:val="Hyperlink"/>
@@ -5037,7 +5039,7 @@
             <w:noProof/>
             <w:webHidden/>
           </w:rPr>
-          <w:instrText xml:space="preserve"> PAGEREF _Toc471681025 \h </w:instrText>
+          <w:instrText xml:space="preserve"> PAGEREF _Toc471681957 \h </w:instrText>
         </w:r>
         <w:r>
           <w:rPr>
@@ -5081,7 +5083,7 @@
           <w:sz w:val="22"/>
         </w:rPr>
       </w:pPr>
-      <w:hyperlink w:anchor="_Toc471681026" w:history="1">
+      <w:hyperlink w:anchor="_Toc471681958" w:history="1">
         <w:r>
           <w:rPr>
             <w:rStyle w:val="Hyperlink"/>
@@ -5123,7 +5125,7 @@
             <w:noProof/>
             <w:webHidden/>
           </w:rPr>
-          <w:instrText xml:space="preserve"> PAGEREF _Toc471681026 \h </w:instrText>
+          <w:instrText xml:space="preserve"> PAGEREF _Toc471681958 \h </w:instrText>
         </w:r>
         <w:r>
           <w:rPr>
@@ -5167,7 +5169,7 @@
           <w:sz w:val="22"/>
         </w:rPr>
       </w:pPr>
-      <w:hyperlink w:anchor="_Toc471681027" w:history="1">
+      <w:hyperlink w:anchor="_Toc471681959" w:history="1">
         <w:r>
           <w:rPr>
             <w:rStyle w:val="Hyperlink"/>
@@ -5209,7 +5211,7 @@
             <w:noProof/>
             <w:webHidden/>
           </w:rPr>
-          <w:instrText xml:space="preserve"> PAGEREF _Toc471681027 \h </w:instrText>
+          <w:instrText xml:space="preserve"> PAGEREF _Toc471681959 \h </w:instrText>
         </w:r>
         <w:r>
           <w:rPr>
@@ -5253,7 +5255,7 @@
           <w:sz w:val="22"/>
         </w:rPr>
       </w:pPr>
-      <w:hyperlink w:anchor="_Toc471681028" w:history="1">
+      <w:hyperlink w:anchor="_Toc471681960" w:history="1">
         <w:r>
           <w:rPr>
             <w:rStyle w:val="Hyperlink"/>
@@ -5295,7 +5297,7 @@
             <w:noProof/>
             <w:webHidden/>
           </w:rPr>
-          <w:instrText xml:space="preserve"> PAGEREF _Toc471681028 \h </w:instrText>
+          <w:instrText xml:space="preserve"> PAGEREF _Toc471681960 \h </w:instrText>
         </w:r>
         <w:r>
           <w:rPr>
@@ -5340,7 +5342,7 @@
           <w:sz w:val="22"/>
         </w:rPr>
       </w:pPr>
-      <w:hyperlink w:anchor="_Toc471681029" w:history="1">
+      <w:hyperlink w:anchor="_Toc471681961" w:history="1">
         <w:r>
           <w:rPr>
             <w:rStyle w:val="Hyperlink"/>
@@ -5383,7 +5385,7 @@
             <w:noProof/>
             <w:webHidden/>
           </w:rPr>
-          <w:instrText xml:space="preserve"> PAGEREF _Toc471681029 \h </w:instrText>
+          <w:instrText xml:space="preserve"> PAGEREF _Toc471681961 \h </w:instrText>
         </w:r>
         <w:r>
           <w:rPr>
@@ -5427,7 +5429,7 @@
           <w:sz w:val="22"/>
         </w:rPr>
       </w:pPr>
-      <w:hyperlink w:anchor="_Toc471681030" w:history="1">
+      <w:hyperlink w:anchor="_Toc471681962" w:history="1">
         <w:r>
           <w:rPr>
             <w:rStyle w:val="Hyperlink"/>
@@ -5469,7 +5471,7 @@
             <w:noProof/>
             <w:webHidden/>
           </w:rPr>
-          <w:instrText xml:space="preserve"> PAGEREF _Toc471681030 \h </w:instrText>
+          <w:instrText xml:space="preserve"> PAGEREF _Toc471681962 \h </w:instrText>
         </w:r>
         <w:r>
           <w:rPr>
@@ -5513,7 +5515,7 @@
           <w:sz w:val="22"/>
         </w:rPr>
       </w:pPr>
-      <w:hyperlink w:anchor="_Toc471681031" w:history="1">
+      <w:hyperlink w:anchor="_Toc471681963" w:history="1">
         <w:r>
           <w:rPr>
             <w:rStyle w:val="Hyperlink"/>
@@ -5555,7 +5557,7 @@
             <w:noProof/>
             <w:webHidden/>
           </w:rPr>
-          <w:instrText xml:space="preserve"> PAGEREF _Toc471681031 \h </w:instrText>
+          <w:instrText xml:space="preserve"> PAGEREF _Toc471681963 \h </w:instrText>
         </w:r>
         <w:r>
           <w:rPr>
@@ -5599,7 +5601,7 @@
           <w:sz w:val="22"/>
         </w:rPr>
       </w:pPr>
-      <w:hyperlink w:anchor="_Toc471681032" w:history="1">
+      <w:hyperlink w:anchor="_Toc471681964" w:history="1">
         <w:r>
           <w:rPr>
             <w:rStyle w:val="Hyperlink"/>
@@ -5641,7 +5643,7 @@
             <w:noProof/>
             <w:webHidden/>
           </w:rPr>
-          <w:instrText xml:space="preserve"> PAGEREF _Toc471681032 \h </w:instrText>
+          <w:instrText xml:space="preserve"> PAGEREF _Toc471681964 \h </w:instrText>
         </w:r>
         <w:r>
           <w:rPr>
@@ -5685,7 +5687,7 @@
           <w:sz w:val="22"/>
         </w:rPr>
       </w:pPr>
-      <w:hyperlink w:anchor="_Toc471681033" w:history="1">
+      <w:hyperlink w:anchor="_Toc471681965" w:history="1">
         <w:r>
           <w:rPr>
             <w:rStyle w:val="Hyperlink"/>
@@ -5727,7 +5729,7 @@
             <w:noProof/>
             <w:webHidden/>
           </w:rPr>
-          <w:instrText xml:space="preserve"> PAGEREF _Toc471681033 \h </w:instrText>
+          <w:instrText xml:space="preserve"> PAGEREF _Toc471681965 \h </w:instrText>
         </w:r>
         <w:r>
           <w:rPr>
@@ -5771,7 +5773,7 @@
           <w:sz w:val="22"/>
         </w:rPr>
       </w:pPr>
-      <w:hyperlink w:anchor="_Toc471681034" w:history="1">
+      <w:hyperlink w:anchor="_Toc471681966" w:history="1">
         <w:r>
           <w:rPr>
             <w:rStyle w:val="Hyperlink"/>
@@ -5813,7 +5815,7 @@
             <w:noProof/>
             <w:webHidden/>
           </w:rPr>
-          <w:instrText xml:space="preserve"> PAGEREF _Toc471681034 \h </w:instrText>
+          <w:instrText xml:space="preserve"> PAGEREF _Toc471681966 \h </w:instrText>
         </w:r>
         <w:r>
           <w:rPr>
@@ -5857,7 +5859,7 @@
           <w:sz w:val="22"/>
         </w:rPr>
       </w:pPr>
-      <w:hyperlink w:anchor="_Toc471681035" w:history="1">
+      <w:hyperlink w:anchor="_Toc471681967" w:history="1">
         <w:r>
           <w:rPr>
             <w:rStyle w:val="Hyperlink"/>
@@ -5899,7 +5901,7 @@
             <w:noProof/>
             <w:webHidden/>
           </w:rPr>
-          <w:instrText xml:space="preserve"> PAGEREF _Toc471681035 \h </w:instrText>
+          <w:instrText xml:space="preserve"> PAGEREF _Toc471681967 \h </w:instrText>
         </w:r>
         <w:r>
           <w:rPr>
@@ -5943,7 +5945,7 @@
           <w:sz w:val="22"/>
         </w:rPr>
       </w:pPr>
-      <w:hyperlink w:anchor="_Toc471681036" w:history="1">
+      <w:hyperlink w:anchor="_Toc471681968" w:history="1">
         <w:r>
           <w:rPr>
             <w:rStyle w:val="Hyperlink"/>
@@ -5985,7 +5987,7 @@
             <w:noProof/>
             <w:webHidden/>
           </w:rPr>
-          <w:instrText xml:space="preserve"> PAGEREF _Toc471681036 \h </w:instrText>
+          <w:instrText xml:space="preserve"> PAGEREF _Toc471681968 \h </w:instrText>
         </w:r>
         <w:r>
           <w:rPr>
@@ -6029,7 +6031,7 @@
           <w:sz w:val="22"/>
         </w:rPr>
       </w:pPr>
-      <w:hyperlink w:anchor="_Toc471681037" w:history="1">
+      <w:hyperlink w:anchor="_Toc471681969" w:history="1">
         <w:r>
           <w:rPr>
             <w:rStyle w:val="Hyperlink"/>
@@ -6071,7 +6073,7 @@
             <w:noProof/>
             <w:webHidden/>
           </w:rPr>
-          <w:instrText xml:space="preserve"> PAGEREF _Toc471681037 \h </w:instrText>
+          <w:instrText xml:space="preserve"> PAGEREF _Toc471681969 \h </w:instrText>
         </w:r>
         <w:r>
           <w:rPr>
@@ -6115,7 +6117,7 @@
           <w:sz w:val="22"/>
         </w:rPr>
       </w:pPr>
-      <w:hyperlink w:anchor="_Toc471681038" w:history="1">
+      <w:hyperlink w:anchor="_Toc471681970" w:history="1">
         <w:r>
           <w:rPr>
             <w:rStyle w:val="Hyperlink"/>
@@ -6157,7 +6159,7 @@
             <w:noProof/>
             <w:webHidden/>
           </w:rPr>
-          <w:instrText xml:space="preserve"> PAGEREF _Toc471681038 \h </w:instrText>
+          <w:instrText xml:space="preserve"> PAGEREF _Toc471681970 \h </w:instrText>
         </w:r>
         <w:r>
           <w:rPr>
@@ -6201,7 +6203,7 @@
           <w:sz w:val="22"/>
         </w:rPr>
       </w:pPr>
-      <w:hyperlink w:anchor="_Toc471681039" w:history="1">
+      <w:hyperlink w:anchor="_Toc471681971" w:history="1">
         <w:r>
           <w:rPr>
             <w:rStyle w:val="Hyperlink"/>
@@ -6245,7 +6247,7 @@
             <w:noProof/>
             <w:webHidden/>
           </w:rPr>
-          <w:instrText xml:space="preserve"> PAGEREF _Toc471681039 \h </w:instrText>
+          <w:instrText xml:space="preserve"> PAGEREF _Toc471681971 \h </w:instrText>
         </w:r>
         <w:r>
           <w:rPr>
@@ -6289,7 +6291,7 @@
           <w:sz w:val="22"/>
         </w:rPr>
       </w:pPr>
-      <w:hyperlink w:anchor="_Toc471681040" w:history="1">
+      <w:hyperlink w:anchor="_Toc471681972" w:history="1">
         <w:r>
           <w:rPr>
             <w:rStyle w:val="Hyperlink"/>
@@ -6331,7 +6333,7 @@
             <w:noProof/>
             <w:webHidden/>
           </w:rPr>
-          <w:instrText xml:space="preserve"> PAGEREF _Toc471681040 \h </w:instrText>
+          <w:instrText xml:space="preserve"> PAGEREF _Toc471681972 \h </w:instrText>
         </w:r>
         <w:r>
           <w:rPr>
@@ -6375,7 +6377,7 @@
           <w:sz w:val="22"/>
         </w:rPr>
       </w:pPr>
-      <w:hyperlink w:anchor="_Toc471681041" w:history="1">
+      <w:hyperlink w:anchor="_Toc471681973" w:history="1">
         <w:r>
           <w:rPr>
             <w:rStyle w:val="Hyperlink"/>
@@ -6417,7 +6419,7 @@
             <w:noProof/>
             <w:webHidden/>
           </w:rPr>
-          <w:instrText xml:space="preserve"> PAGEREF _Toc471681041 \h </w:instrText>
+          <w:instrText xml:space="preserve"> PAGEREF _Toc471681973 \h </w:instrText>
         </w:r>
         <w:r>
           <w:rPr>
@@ -6461,7 +6463,7 @@
           <w:sz w:val="22"/>
         </w:rPr>
       </w:pPr>
-      <w:hyperlink w:anchor="_Toc471681042" w:history="1">
+      <w:hyperlink w:anchor="_Toc471681974" w:history="1">
         <w:r>
           <w:rPr>
             <w:rStyle w:val="Hyperlink"/>
@@ -6503,7 +6505,7 @@
             <w:noProof/>
             <w:webHidden/>
           </w:rPr>
-          <w:instrText xml:space="preserve"> PAGEREF _Toc471681042 \h </w:instrText>
+          <w:instrText xml:space="preserve"> PAGEREF _Toc471681974 \h </w:instrText>
         </w:r>
         <w:r>
           <w:rPr>
@@ -6547,7 +6549,7 @@
           <w:sz w:val="22"/>
         </w:rPr>
       </w:pPr>
-      <w:hyperlink w:anchor="_Toc471681043" w:history="1">
+      <w:hyperlink w:anchor="_Toc471681975" w:history="1">
         <w:r>
           <w:rPr>
             <w:rStyle w:val="Hyperlink"/>
@@ -6589,7 +6591,7 @@
             <w:noProof/>
             <w:webHidden/>
           </w:rPr>
-          <w:instrText xml:space="preserve"> PAGEREF _Toc471681043 \h </w:instrText>
+          <w:instrText xml:space="preserve"> PAGEREF _Toc471681975 \h </w:instrText>
         </w:r>
         <w:r>
           <w:rPr>
@@ -6633,7 +6635,7 @@
           <w:sz w:val="22"/>
         </w:rPr>
       </w:pPr>
-      <w:hyperlink w:anchor="_Toc471681044" w:history="1">
+      <w:hyperlink w:anchor="_Toc471681976" w:history="1">
         <w:r>
           <w:rPr>
             <w:rStyle w:val="Hyperlink"/>
@@ -6675,7 +6677,7 @@
             <w:noProof/>
             <w:webHidden/>
           </w:rPr>
-          <w:instrText xml:space="preserve"> PAGEREF _Toc471681044 \h </w:instrText>
+          <w:instrText xml:space="preserve"> PAGEREF _Toc471681976 \h </w:instrText>
         </w:r>
         <w:r>
           <w:rPr>
@@ -6719,7 +6721,7 @@
           <w:sz w:val="22"/>
         </w:rPr>
       </w:pPr>
-      <w:hyperlink w:anchor="_Toc471681045" w:history="1">
+      <w:hyperlink w:anchor="_Toc471681977" w:history="1">
         <w:r>
           <w:rPr>
             <w:rStyle w:val="Hyperlink"/>
@@ -6761,7 +6763,7 @@
             <w:noProof/>
             <w:webHidden/>
           </w:rPr>
-          <w:instrText xml:space="preserve"> PAGEREF _Toc471681045 \h </w:instrText>
+          <w:instrText xml:space="preserve"> PAGEREF _Toc471681977 \h </w:instrText>
         </w:r>
         <w:r>
           <w:rPr>
@@ -6805,7 +6807,7 @@
           <w:sz w:val="22"/>
         </w:rPr>
       </w:pPr>
-      <w:hyperlink w:anchor="_Toc471681046" w:history="1">
+      <w:hyperlink w:anchor="_Toc471681978" w:history="1">
         <w:r>
           <w:rPr>
             <w:rStyle w:val="Hyperlink"/>
@@ -6847,7 +6849,7 @@
             <w:noProof/>
             <w:webHidden/>
           </w:rPr>
-          <w:instrText xml:space="preserve"> PAGEREF _Toc471681046 \h </w:instrText>
+          <w:instrText xml:space="preserve"> PAGEREF _Toc471681978 \h </w:instrText>
         </w:r>
         <w:r>
           <w:rPr>
@@ -6891,7 +6893,7 @@
           <w:sz w:val="22"/>
         </w:rPr>
       </w:pPr>
-      <w:hyperlink w:anchor="_Toc471681047" w:history="1">
+      <w:hyperlink w:anchor="_Toc471681979" w:history="1">
         <w:r>
           <w:rPr>
             <w:rStyle w:val="Hyperlink"/>
@@ -6933,7 +6935,7 @@
             <w:noProof/>
             <w:webHidden/>
           </w:rPr>
-          <w:instrText xml:space="preserve"> PAGEREF _Toc471681047 \h </w:instrText>
+          <w:instrText xml:space="preserve"> PAGEREF _Toc471681979 \h </w:instrText>
         </w:r>
         <w:r>
           <w:rPr>
@@ -6978,7 +6980,7 @@
           <w:sz w:val="22"/>
         </w:rPr>
       </w:pPr>
-      <w:hyperlink w:anchor="_Toc471681048" w:history="1">
+      <w:hyperlink w:anchor="_Toc471681980" w:history="1">
         <w:r>
           <w:rPr>
             <w:rStyle w:val="Hyperlink"/>
@@ -7021,7 +7023,7 @@
             <w:noProof/>
             <w:webHidden/>
           </w:rPr>
-          <w:instrText xml:space="preserve"> PAGEREF _Toc471681048 \h </w:instrText>
+          <w:instrText xml:space="preserve"> PAGEREF _Toc471681980 \h </w:instrText>
         </w:r>
         <w:r>
           <w:rPr>
@@ -7065,7 +7067,7 @@
           <w:sz w:val="22"/>
         </w:rPr>
       </w:pPr>
-      <w:hyperlink w:anchor="_Toc471681049" w:history="1">
+      <w:hyperlink w:anchor="_Toc471681981" w:history="1">
         <w:r>
           <w:rPr>
             <w:rStyle w:val="Hyperlink"/>
@@ -7107,7 +7109,7 @@
             <w:noProof/>
             <w:webHidden/>
           </w:rPr>
-          <w:instrText xml:space="preserve"> PAGEREF _Toc471681049 \h </w:instrText>
+          <w:instrText xml:space="preserve"> PAGEREF _Toc471681981 \h </w:instrText>
         </w:r>
         <w:r>
           <w:rPr>
@@ -7151,7 +7153,7 @@
           <w:sz w:val="22"/>
         </w:rPr>
       </w:pPr>
-      <w:hyperlink w:anchor="_Toc471681050" w:history="1">
+      <w:hyperlink w:anchor="_Toc471681982" w:history="1">
         <w:r>
           <w:rPr>
             <w:rStyle w:val="Hyperlink"/>
@@ -7193,7 +7195,7 @@
             <w:noProof/>
             <w:webHidden/>
           </w:rPr>
-          <w:instrText xml:space="preserve"> PAGEREF _Toc471681050 \h </w:instrText>
+          <w:instrText xml:space="preserve"> PAGEREF _Toc471681982 \h </w:instrText>
         </w:r>
         <w:r>
           <w:rPr>
@@ -7237,7 +7239,7 @@
           <w:sz w:val="22"/>
         </w:rPr>
       </w:pPr>
-      <w:hyperlink w:anchor="_Toc471681051" w:history="1">
+      <w:hyperlink w:anchor="_Toc471681983" w:history="1">
         <w:r>
           <w:rPr>
             <w:rStyle w:val="Hyperlink"/>
@@ -7279,7 +7281,7 @@
             <w:noProof/>
             <w:webHidden/>
           </w:rPr>
-          <w:instrText xml:space="preserve"> PAGEREF _Toc471681051 \h </w:instrText>
+          <w:instrText xml:space="preserve"> PAGEREF _Toc471681983 \h </w:instrText>
         </w:r>
         <w:r>
           <w:rPr>
@@ -7323,7 +7325,7 @@
           <w:sz w:val="22"/>
         </w:rPr>
       </w:pPr>
-      <w:hyperlink w:anchor="_Toc471681052" w:history="1">
+      <w:hyperlink w:anchor="_Toc471681984" w:history="1">
         <w:r>
           <w:rPr>
             <w:rStyle w:val="Hyperlink"/>
@@ -7365,7 +7367,7 @@
             <w:noProof/>
             <w:webHidden/>
           </w:rPr>
-          <w:instrText xml:space="preserve"> PAGEREF _Toc471681052 \h </w:instrText>
+          <w:instrText xml:space="preserve"> PAGEREF _Toc471681984 \h </w:instrText>
         </w:r>
         <w:r>
           <w:rPr>
@@ -7409,7 +7411,7 @@
           <w:sz w:val="22"/>
         </w:rPr>
       </w:pPr>
-      <w:hyperlink w:anchor="_Toc471681053" w:history="1">
+      <w:hyperlink w:anchor="_Toc471681985" w:history="1">
         <w:r>
           <w:rPr>
             <w:rStyle w:val="Hyperlink"/>
@@ -7451,7 +7453,7 @@
             <w:noProof/>
             <w:webHidden/>
           </w:rPr>
-          <w:instrText xml:space="preserve"> PAGEREF _Toc471681053 \h </w:instrText>
+          <w:instrText xml:space="preserve"> PAGEREF _Toc471681985 \h </w:instrText>
         </w:r>
         <w:r>
           <w:rPr>
@@ -7495,7 +7497,7 @@
           <w:sz w:val="22"/>
         </w:rPr>
       </w:pPr>
-      <w:hyperlink w:anchor="_Toc471681054" w:history="1">
+      <w:hyperlink w:anchor="_Toc471681986" w:history="1">
         <w:r>
           <w:rPr>
             <w:rStyle w:val="Hyperlink"/>
@@ -7537,7 +7539,7 @@
             <w:noProof/>
             <w:webHidden/>
           </w:rPr>
-          <w:instrText xml:space="preserve"> PAGEREF _Toc471681054 \h </w:instrText>
+          <w:instrText xml:space="preserve"> PAGEREF _Toc471681986 \h </w:instrText>
         </w:r>
         <w:r>
           <w:rPr>
@@ -7581,7 +7583,7 @@
           <w:sz w:val="22"/>
         </w:rPr>
       </w:pPr>
-      <w:hyperlink w:anchor="_Toc471681055" w:history="1">
+      <w:hyperlink w:anchor="_Toc471681987" w:history="1">
         <w:r>
           <w:rPr>
             <w:rStyle w:val="Hyperlink"/>
@@ -7623,7 +7625,7 @@
             <w:noProof/>
             <w:webHidden/>
           </w:rPr>
-          <w:instrText xml:space="preserve"> PAGEREF _Toc471681055 \h </w:instrText>
+          <w:instrText xml:space="preserve"> PAGEREF _Toc471681987 \h </w:instrText>
         </w:r>
         <w:r>
           <w:rPr>
@@ -7667,7 +7669,7 @@
           <w:sz w:val="22"/>
         </w:rPr>
       </w:pPr>
-      <w:hyperlink w:anchor="_Toc471681056" w:history="1">
+      <w:hyperlink w:anchor="_Toc471681988" w:history="1">
         <w:r>
           <w:rPr>
             <w:rStyle w:val="Hyperlink"/>
@@ -7709,7 +7711,7 @@
             <w:noProof/>
             <w:webHidden/>
           </w:rPr>
-          <w:instrText xml:space="preserve"> PAGEREF _Toc471681056 \h </w:instrText>
+          <w:instrText xml:space="preserve"> PAGEREF _Toc471681988 \h </w:instrText>
         </w:r>
         <w:r>
           <w:rPr>
@@ -7753,7 +7755,7 @@
           <w:sz w:val="22"/>
         </w:rPr>
       </w:pPr>
-      <w:hyperlink w:anchor="_Toc471681057" w:history="1">
+      <w:hyperlink w:anchor="_Toc471681989" w:history="1">
         <w:r>
           <w:rPr>
             <w:rStyle w:val="Hyperlink"/>
@@ -7795,7 +7797,7 @@
             <w:noProof/>
             <w:webHidden/>
           </w:rPr>
-          <w:instrText xml:space="preserve"> PAGEREF _Toc471681057 \h </w:instrText>
+          <w:instrText xml:space="preserve"> PAGEREF _Toc471681989 \h </w:instrText>
         </w:r>
         <w:r>
           <w:rPr>
@@ -7839,7 +7841,7 @@
           <w:sz w:val="22"/>
         </w:rPr>
       </w:pPr>
-      <w:hyperlink w:anchor="_Toc471681058" w:history="1">
+      <w:hyperlink w:anchor="_Toc471681990" w:history="1">
         <w:r>
           <w:rPr>
             <w:rStyle w:val="Hyperlink"/>
@@ -7881,7 +7883,7 @@
             <w:noProof/>
             <w:webHidden/>
           </w:rPr>
-          <w:instrText xml:space="preserve"> PAGEREF _Toc471681058 \h </w:instrText>
+          <w:instrText xml:space="preserve"> PAGEREF _Toc471681990 \h </w:instrText>
         </w:r>
         <w:r>
           <w:rPr>
@@ -7925,7 +7927,7 @@
           <w:sz w:val="22"/>
         </w:rPr>
       </w:pPr>
-      <w:hyperlink w:anchor="_Toc471681059" w:history="1">
+      <w:hyperlink w:anchor="_Toc471681991" w:history="1">
         <w:r>
           <w:rPr>
             <w:rStyle w:val="Hyperlink"/>
@@ -7967,7 +7969,7 @@
             <w:noProof/>
             <w:webHidden/>
           </w:rPr>
-          <w:instrText xml:space="preserve"> PAGEREF _Toc471681059 \h </w:instrText>
+          <w:instrText xml:space="preserve"> PAGEREF _Toc471681991 \h </w:instrText>
         </w:r>
         <w:r>
           <w:rPr>
@@ -8011,7 +8013,7 @@
           <w:sz w:val="22"/>
         </w:rPr>
       </w:pPr>
-      <w:hyperlink w:anchor="_Toc471681060" w:history="1">
+      <w:hyperlink w:anchor="_Toc471681992" w:history="1">
         <w:r>
           <w:rPr>
             <w:rStyle w:val="Hyperlink"/>
@@ -8053,7 +8055,7 @@
             <w:noProof/>
             <w:webHidden/>
           </w:rPr>
-          <w:instrText xml:space="preserve"> PAGEREF _Toc471681060 \h </w:instrText>
+          <w:instrText xml:space="preserve"> PAGEREF _Toc471681992 \h </w:instrText>
         </w:r>
         <w:r>
           <w:rPr>
@@ -8097,7 +8099,7 @@
           <w:sz w:val="22"/>
         </w:rPr>
       </w:pPr>
-      <w:hyperlink w:anchor="_Toc471681061" w:history="1">
+      <w:hyperlink w:anchor="_Toc471681993" w:history="1">
         <w:r>
           <w:rPr>
             <w:rStyle w:val="Hyperlink"/>
@@ -8139,7 +8141,7 @@
             <w:noProof/>
             <w:webHidden/>
           </w:rPr>
-          <w:instrText xml:space="preserve"> PAGEREF _Toc471681061 \h </w:instrText>
+          <w:instrText xml:space="preserve"> PAGEREF _Toc471681993 \h </w:instrText>
         </w:r>
         <w:r>
           <w:rPr>
@@ -8183,7 +8185,7 @@
           <w:sz w:val="22"/>
         </w:rPr>
       </w:pPr>
-      <w:hyperlink w:anchor="_Toc471681062" w:history="1">
+      <w:hyperlink w:anchor="_Toc471681994" w:history="1">
         <w:r>
           <w:rPr>
             <w:rStyle w:val="Hyperlink"/>
@@ -8225,7 +8227,7 @@
             <w:noProof/>
             <w:webHidden/>
           </w:rPr>
-          <w:instrText xml:space="preserve"> PAGEREF _Toc471681062 \h </w:instrText>
+          <w:instrText xml:space="preserve"> PAGEREF _Toc471681994 \h </w:instrText>
         </w:r>
         <w:r>
           <w:rPr>
@@ -8269,7 +8271,7 @@
           <w:sz w:val="22"/>
         </w:rPr>
       </w:pPr>
-      <w:hyperlink w:anchor="_Toc471681063" w:history="1">
+      <w:hyperlink w:anchor="_Toc471681995" w:history="1">
         <w:r>
           <w:rPr>
             <w:rStyle w:val="Hyperlink"/>
@@ -8311,7 +8313,7 @@
             <w:noProof/>
             <w:webHidden/>
           </w:rPr>
-          <w:instrText xml:space="preserve"> PAGEREF _Toc471681063 \h </w:instrText>
+          <w:instrText xml:space="preserve"> PAGEREF _Toc471681995 \h </w:instrText>
         </w:r>
         <w:r>
           <w:rPr>
@@ -8355,7 +8357,7 @@
           <w:sz w:val="22"/>
         </w:rPr>
       </w:pPr>
-      <w:hyperlink w:anchor="_Toc471681064" w:history="1">
+      <w:hyperlink w:anchor="_Toc471681996" w:history="1">
         <w:r>
           <w:rPr>
             <w:rStyle w:val="Hyperlink"/>
@@ -8397,7 +8399,7 @@
             <w:noProof/>
             <w:webHidden/>
           </w:rPr>
-          <w:instrText xml:space="preserve"> PAGEREF _Toc471681064 \h </w:instrText>
+          <w:instrText xml:space="preserve"> PAGEREF _Toc471681996 \h </w:instrText>
         </w:r>
         <w:r>
           <w:rPr>
@@ -8441,7 +8443,7 @@
           <w:sz w:val="22"/>
         </w:rPr>
       </w:pPr>
-      <w:hyperlink w:anchor="_Toc471681065" w:history="1">
+      <w:hyperlink w:anchor="_Toc471681997" w:history="1">
         <w:r>
           <w:rPr>
             <w:rStyle w:val="Hyperlink"/>
@@ -8483,7 +8485,7 @@
             <w:noProof/>
             <w:webHidden/>
           </w:rPr>
-          <w:instrText xml:space="preserve"> PAGEREF _Toc471681065 \h </w:instrText>
+          <w:instrText xml:space="preserve"> PAGEREF _Toc471681997 \h </w:instrText>
         </w:r>
         <w:r>
           <w:rPr>
@@ -8528,7 +8530,7 @@
           <w:sz w:val="22"/>
         </w:rPr>
       </w:pPr>
-      <w:hyperlink w:anchor="_Toc471681066" w:history="1">
+      <w:hyperlink w:anchor="_Toc471681998" w:history="1">
         <w:r>
           <w:rPr>
             <w:rStyle w:val="Hyperlink"/>
@@ -8571,7 +8573,7 @@
             <w:noProof/>
             <w:webHidden/>
           </w:rPr>
-          <w:instrText xml:space="preserve"> PAGEREF _Toc471681066 \h </w:instrText>
+          <w:instrText xml:space="preserve"> PAGEREF _Toc471681998 \h </w:instrText>
         </w:r>
         <w:r>
           <w:rPr>
@@ -8615,7 +8617,7 @@
           <w:sz w:val="22"/>
         </w:rPr>
       </w:pPr>
-      <w:hyperlink w:anchor="_Toc471681067" w:history="1">
+      <w:hyperlink w:anchor="_Toc471681999" w:history="1">
         <w:r>
           <w:rPr>
             <w:rStyle w:val="Hyperlink"/>
@@ -8657,7 +8659,7 @@
             <w:noProof/>
             <w:webHidden/>
           </w:rPr>
-          <w:instrText xml:space="preserve"> PAGEREF _Toc471681067 \h </w:instrText>
+          <w:instrText xml:space="preserve"> PAGEREF _Toc471681999 \h </w:instrText>
         </w:r>
         <w:r>
           <w:rPr>
@@ -8701,7 +8703,7 @@
           <w:sz w:val="22"/>
         </w:rPr>
       </w:pPr>
-      <w:hyperlink w:anchor="_Toc471681068" w:history="1">
+      <w:hyperlink w:anchor="_Toc471682000" w:history="1">
         <w:r>
           <w:rPr>
             <w:rStyle w:val="Hyperlink"/>
@@ -8743,7 +8745,7 @@
             <w:noProof/>
             <w:webHidden/>
           </w:rPr>
-          <w:instrText xml:space="preserve"> PAGEREF _Toc471681068 \h </w:instrText>
+          <w:instrText xml:space="preserve"> PAGEREF _Toc471682000 \h </w:instrText>
         </w:r>
         <w:r>
           <w:rPr>
@@ -8787,7 +8789,7 @@
           <w:sz w:val="22"/>
         </w:rPr>
       </w:pPr>
-      <w:hyperlink w:anchor="_Toc471681069" w:history="1">
+      <w:hyperlink w:anchor="_Toc471682001" w:history="1">
         <w:r>
           <w:rPr>
             <w:rStyle w:val="Hyperlink"/>
@@ -8829,7 +8831,7 @@
             <w:noProof/>
             <w:webHidden/>
           </w:rPr>
-          <w:instrText xml:space="preserve"> PAGEREF _Toc471681069 \h </w:instrText>
+          <w:instrText xml:space="preserve"> PAGEREF _Toc471682001 \h </w:instrText>
         </w:r>
         <w:r>
           <w:rPr>
@@ -8873,7 +8875,7 @@
           <w:sz w:val="22"/>
         </w:rPr>
       </w:pPr>
-      <w:hyperlink w:anchor="_Toc471681070" w:history="1">
+      <w:hyperlink w:anchor="_Toc471682002" w:history="1">
         <w:r>
           <w:rPr>
             <w:rStyle w:val="Hyperlink"/>
@@ -8915,7 +8917,7 @@
             <w:noProof/>
             <w:webHidden/>
           </w:rPr>
-          <w:instrText xml:space="preserve"> PAGEREF _Toc471681070 \h </w:instrText>
+          <w:instrText xml:space="preserve"> PAGEREF _Toc471682002 \h </w:instrText>
         </w:r>
         <w:r>
           <w:rPr>
@@ -8959,7 +8961,7 @@
           <w:sz w:val="22"/>
         </w:rPr>
       </w:pPr>
-      <w:hyperlink w:anchor="_Toc471681071" w:history="1">
+      <w:hyperlink w:anchor="_Toc471682003" w:history="1">
         <w:r>
           <w:rPr>
             <w:rStyle w:val="Hyperlink"/>
@@ -9001,7 +9003,7 @@
             <w:noProof/>
             <w:webHidden/>
           </w:rPr>
-          <w:instrText xml:space="preserve"> PAGEREF _Toc471681071 \h </w:instrText>
+          <w:instrText xml:space="preserve"> PAGEREF _Toc471682003 \h </w:instrText>
         </w:r>
         <w:r>
           <w:rPr>
@@ -9045,7 +9047,7 @@
           <w:sz w:val="22"/>
         </w:rPr>
       </w:pPr>
-      <w:hyperlink w:anchor="_Toc471681072" w:history="1">
+      <w:hyperlink w:anchor="_Toc471682004" w:history="1">
         <w:r>
           <w:rPr>
             <w:rStyle w:val="Hyperlink"/>
@@ -9087,7 +9089,7 @@
             <w:noProof/>
             <w:webHidden/>
           </w:rPr>
-          <w:instrText xml:space="preserve"> PAGEREF _Toc471681072 \h </w:instrText>
+          <w:instrText xml:space="preserve"> PAGEREF _Toc471682004 \h </w:instrText>
         </w:r>
         <w:r>
           <w:rPr>
@@ -9131,7 +9133,7 @@
           <w:sz w:val="22"/>
         </w:rPr>
       </w:pPr>
-      <w:hyperlink w:anchor="_Toc471681073" w:history="1">
+      <w:hyperlink w:anchor="_Toc471682005" w:history="1">
         <w:r>
           <w:rPr>
             <w:rStyle w:val="Hyperlink"/>
@@ -9173,7 +9175,7 @@
             <w:noProof/>
             <w:webHidden/>
           </w:rPr>
-          <w:instrText xml:space="preserve"> PAGEREF _Toc471681073 \h </w:instrText>
+          <w:instrText xml:space="preserve"> PAGEREF _Toc471682005 \h </w:instrText>
         </w:r>
         <w:r>
           <w:rPr>
@@ -9217,7 +9219,7 @@
           <w:sz w:val="22"/>
         </w:rPr>
       </w:pPr>
-      <w:hyperlink w:anchor="_Toc471681074" w:history="1">
+      <w:hyperlink w:anchor="_Toc471682006" w:history="1">
         <w:r>
           <w:rPr>
             <w:rStyle w:val="Hyperlink"/>
@@ -9259,7 +9261,7 @@
             <w:noProof/>
             <w:webHidden/>
           </w:rPr>
-          <w:instrText xml:space="preserve"> PAGEREF _Toc471681074 \h </w:instrText>
+          <w:instrText xml:space="preserve"> PAGEREF _Toc471682006 \h </w:instrText>
         </w:r>
         <w:r>
           <w:rPr>
@@ -9303,7 +9305,7 @@
           <w:sz w:val="22"/>
         </w:rPr>
       </w:pPr>
-      <w:hyperlink w:anchor="_Toc471681075" w:history="1">
+      <w:hyperlink w:anchor="_Toc471682007" w:history="1">
         <w:r>
           <w:rPr>
             <w:rStyle w:val="Hyperlink"/>
@@ -9345,7 +9347,7 @@
             <w:noProof/>
             <w:webHidden/>
           </w:rPr>
-          <w:instrText xml:space="preserve"> PAGEREF _Toc471681075 \h </w:instrText>
+          <w:instrText xml:space="preserve"> PAGEREF _Toc471682007 \h </w:instrText>
         </w:r>
         <w:r>
           <w:rPr>
@@ -9389,7 +9391,7 @@
           <w:sz w:val="22"/>
         </w:rPr>
       </w:pPr>
-      <w:hyperlink w:anchor="_Toc471681076" w:history="1">
+      <w:hyperlink w:anchor="_Toc471682008" w:history="1">
         <w:r>
           <w:rPr>
             <w:rStyle w:val="Hyperlink"/>
@@ -9431,7 +9433,7 @@
             <w:noProof/>
             <w:webHidden/>
           </w:rPr>
-          <w:instrText xml:space="preserve"> PAGEREF _Toc471681076 \h </w:instrText>
+          <w:instrText xml:space="preserve"> PAGEREF _Toc471682008 \h </w:instrText>
         </w:r>
         <w:r>
           <w:rPr>
@@ -9475,7 +9477,7 @@
           <w:sz w:val="22"/>
         </w:rPr>
       </w:pPr>
-      <w:hyperlink w:anchor="_Toc471681077" w:history="1">
+      <w:hyperlink w:anchor="_Toc471682009" w:history="1">
         <w:r>
           <w:rPr>
             <w:rStyle w:val="Hyperlink"/>
@@ -9517,7 +9519,7 @@
             <w:noProof/>
             <w:webHidden/>
           </w:rPr>
-          <w:instrText xml:space="preserve"> PAGEREF _Toc471681077 \h </w:instrText>
+          <w:instrText xml:space="preserve"> PAGEREF _Toc471682009 \h </w:instrText>
         </w:r>
         <w:r>
           <w:rPr>
@@ -9561,7 +9563,7 @@
           <w:sz w:val="22"/>
         </w:rPr>
       </w:pPr>
-      <w:hyperlink w:anchor="_Toc471681078" w:history="1">
+      <w:hyperlink w:anchor="_Toc471682010" w:history="1">
         <w:r>
           <w:rPr>
             <w:rStyle w:val="Hyperlink"/>
@@ -9603,7 +9605,7 @@
             <w:noProof/>
             <w:webHidden/>
           </w:rPr>
-          <w:instrText xml:space="preserve"> PAGEREF _Toc471681078 \h </w:instrText>
+          <w:instrText xml:space="preserve"> PAGEREF _Toc471682010 \h </w:instrText>
         </w:r>
         <w:r>
           <w:rPr>
@@ -9647,7 +9649,7 @@
           <w:sz w:val="22"/>
         </w:rPr>
       </w:pPr>
-      <w:hyperlink w:anchor="_Toc471681079" w:history="1">
+      <w:hyperlink w:anchor="_Toc471682011" w:history="1">
         <w:r>
           <w:rPr>
             <w:rStyle w:val="Hyperlink"/>
@@ -9689,7 +9691,7 @@
             <w:noProof/>
             <w:webHidden/>
           </w:rPr>
-          <w:instrText xml:space="preserve"> PAGEREF _Toc471681079 \h </w:instrText>
+          <w:instrText xml:space="preserve"> PAGEREF _Toc471682011 \h </w:instrText>
         </w:r>
         <w:r>
           <w:rPr>
@@ -9733,7 +9735,7 @@
           <w:sz w:val="22"/>
         </w:rPr>
       </w:pPr>
-      <w:hyperlink w:anchor="_Toc471681080" w:history="1">
+      <w:hyperlink w:anchor="_Toc471682012" w:history="1">
         <w:r>
           <w:rPr>
             <w:rStyle w:val="Hyperlink"/>
@@ -9775,7 +9777,7 @@
             <w:noProof/>
             <w:webHidden/>
           </w:rPr>
-          <w:instrText xml:space="preserve"> PAGEREF _Toc471681080 \h </w:instrText>
+          <w:instrText xml:space="preserve"> PAGEREF _Toc471682012 \h </w:instrText>
         </w:r>
         <w:r>
           <w:rPr>
@@ -9819,7 +9821,7 @@
           <w:sz w:val="22"/>
         </w:rPr>
       </w:pPr>
-      <w:hyperlink w:anchor="_Toc471681081" w:history="1">
+      <w:hyperlink w:anchor="_Toc471682013" w:history="1">
         <w:r>
           <w:rPr>
             <w:rStyle w:val="Hyperlink"/>
@@ -9861,7 +9863,7 @@
             <w:noProof/>
             <w:webHidden/>
           </w:rPr>
-          <w:instrText xml:space="preserve"> PAGEREF _Toc471681081 \h </w:instrText>
+          <w:instrText xml:space="preserve"> PAGEREF _Toc471682013 \h </w:instrText>
         </w:r>
         <w:r>
           <w:rPr>
@@ -9905,7 +9907,7 @@
           <w:sz w:val="22"/>
         </w:rPr>
       </w:pPr>
-      <w:hyperlink w:anchor="_Toc471681082" w:history="1">
+      <w:hyperlink w:anchor="_Toc471682014" w:history="1">
         <w:r>
           <w:rPr>
             <w:rStyle w:val="Hyperlink"/>
@@ -9947,7 +9949,7 @@
             <w:noProof/>
             <w:webHidden/>
           </w:rPr>
-          <w:instrText xml:space="preserve"> PAGEREF _Toc471681082 \h </w:instrText>
+          <w:instrText xml:space="preserve"> PAGEREF _Toc471682014 \h </w:instrText>
         </w:r>
         <w:r>
           <w:rPr>
@@ -9991,7 +9993,7 @@
           <w:sz w:val="22"/>
         </w:rPr>
       </w:pPr>
-      <w:hyperlink w:anchor="_Toc471681083" w:history="1">
+      <w:hyperlink w:anchor="_Toc471682015" w:history="1">
         <w:r>
           <w:rPr>
             <w:rStyle w:val="Hyperlink"/>
@@ -10033,7 +10035,7 @@
             <w:noProof/>
             <w:webHidden/>
           </w:rPr>
-          <w:instrText xml:space="preserve"> PAGEREF _Toc471681083 \h </w:instrText>
+          <w:instrText xml:space="preserve"> PAGEREF _Toc471682015 \h </w:instrText>
         </w:r>
         <w:r>
           <w:rPr>
@@ -10103,8 +10105,8 @@
           <w:lang w:val="vi-VN"/>
         </w:rPr>
       </w:pPr>
-      <w:bookmarkStart w:id="4" w:name="_Toc471397395"/>
-      <w:bookmarkStart w:id="5" w:name="_Toc471680985"/>
+      <w:bookmarkStart w:id="5" w:name="_Toc471397395"/>
+      <w:bookmarkStart w:id="6" w:name="_Toc471681917"/>
       <w:r>
         <w:rPr>
           <w:rFonts w:cs="Times New Roman"/>
@@ -10113,8 +10115,8 @@
         <w:lastRenderedPageBreak/>
         <w:t>TỔNG QUAN VỀ DESIGN PATTERN</w:t>
       </w:r>
-      <w:bookmarkEnd w:id="4"/>
       <w:bookmarkEnd w:id="5"/>
+      <w:bookmarkEnd w:id="6"/>
     </w:p>
     <w:p>
       <w:pPr>
@@ -10128,14 +10130,14 @@
           <w:lang w:val="vi-VN"/>
         </w:rPr>
       </w:pPr>
-      <w:bookmarkStart w:id="6" w:name="_Toc471680986"/>
+      <w:bookmarkStart w:id="7" w:name="_Toc471681918"/>
       <w:r>
         <w:rPr>
           <w:lang w:val="vi-VN"/>
         </w:rPr>
         <w:t>Tên và phân loại</w:t>
       </w:r>
-      <w:bookmarkEnd w:id="6"/>
+      <w:bookmarkEnd w:id="7"/>
     </w:p>
     <w:p>
       <w:pPr>
@@ -10228,14 +10230,14 @@
         </w:numPr>
         <w:spacing w:line="360" w:lineRule="auto"/>
       </w:pPr>
-      <w:bookmarkStart w:id="7" w:name="_Toc471680987"/>
+      <w:bookmarkStart w:id="8" w:name="_Toc471681919"/>
       <w:r>
         <w:rPr>
           <w:lang w:val="vi-VN"/>
         </w:rPr>
         <w:t>Tại sao phải sử dụng Design Pattern</w:t>
       </w:r>
-      <w:bookmarkEnd w:id="7"/>
+      <w:bookmarkEnd w:id="8"/>
     </w:p>
     <w:p>
       <w:pPr>
@@ -10351,14 +10353,14 @@
           <w:lang w:val="vi-VN"/>
         </w:rPr>
       </w:pPr>
-      <w:bookmarkStart w:id="8" w:name="_Toc471680988"/>
+      <w:bookmarkStart w:id="9" w:name="_Toc471681920"/>
       <w:r>
         <w:rPr>
           <w:lang w:val="vi-VN"/>
         </w:rPr>
         <w:t>Khi nào nên sử dụng Design Pattern</w:t>
       </w:r>
-      <w:bookmarkEnd w:id="8"/>
+      <w:bookmarkEnd w:id="9"/>
     </w:p>
     <w:p>
       <w:pPr>
@@ -10442,7 +10444,7 @@
           <w:lang w:val="vi-VN"/>
         </w:rPr>
       </w:pPr>
-      <w:bookmarkStart w:id="9" w:name="_Toc471680989"/>
+      <w:bookmarkStart w:id="10" w:name="_Toc471681921"/>
       <w:r>
         <w:rPr>
           <w:lang w:val="vi-VN"/>
@@ -10450,7 +10452,7 @@
         <w:lastRenderedPageBreak/>
         <w:t>Phân loại Design Pattern</w:t>
       </w:r>
-      <w:bookmarkEnd w:id="9"/>
+      <w:bookmarkEnd w:id="10"/>
     </w:p>
     <w:p>
       <w:pPr>
@@ -10596,14 +10598,14 @@
           <w:lang w:val="vi-VN"/>
         </w:rPr>
       </w:pPr>
-      <w:bookmarkStart w:id="10" w:name="_Toc471680990"/>
+      <w:bookmarkStart w:id="11" w:name="_Toc471681922"/>
       <w:r>
         <w:rPr>
           <w:lang w:val="vi-VN"/>
         </w:rPr>
         <w:t>Chú ý khi học Design Pattern</w:t>
       </w:r>
-      <w:bookmarkEnd w:id="10"/>
+      <w:bookmarkEnd w:id="11"/>
     </w:p>
     <w:p>
       <w:pPr>
@@ -10707,8 +10709,6 @@
           <w:shd w:val="clear" w:color="auto" w:fill="FFFFFF"/>
         </w:rPr>
       </w:pPr>
-      <w:bookmarkStart w:id="11" w:name="_GoBack"/>
-      <w:bookmarkEnd w:id="11"/>
     </w:p>
     <w:p>
       <w:pPr>
@@ -10722,7 +10722,7 @@
         </w:rPr>
       </w:pPr>
       <w:bookmarkStart w:id="12" w:name="_Toc471397396"/>
-      <w:bookmarkStart w:id="13" w:name="_Toc471680991"/>
+      <w:bookmarkStart w:id="13" w:name="_Toc471681923"/>
       <w:r>
         <w:rPr>
           <w:rFonts w:cs="Times New Roman"/>
@@ -10749,7 +10749,7 @@
         </w:rPr>
       </w:pPr>
       <w:bookmarkStart w:id="14" w:name="_Toc471397397"/>
-      <w:bookmarkStart w:id="15" w:name="_Toc471680992"/>
+      <w:bookmarkStart w:id="15" w:name="_Toc471681924"/>
       <w:r>
         <w:rPr>
           <w:lang w:val="vi-VN"/>
@@ -10862,7 +10862,7 @@
         <w:spacing w:line="360" w:lineRule="auto"/>
       </w:pPr>
       <w:bookmarkStart w:id="16" w:name="_Toc471397398"/>
-      <w:bookmarkStart w:id="17" w:name="_Toc471680993"/>
+      <w:bookmarkStart w:id="17" w:name="_Toc471681925"/>
       <w:r>
         <w:t>Mục đích, ý nghĩa</w:t>
       </w:r>
@@ -10888,7 +10888,7 @@
         <w:spacing w:line="360" w:lineRule="auto"/>
       </w:pPr>
       <w:bookmarkStart w:id="18" w:name="_Toc471397399"/>
-      <w:bookmarkStart w:id="19" w:name="_Toc471680994"/>
+      <w:bookmarkStart w:id="19" w:name="_Toc471681926"/>
       <w:r>
         <w:t>Bí danh</w:t>
       </w:r>
@@ -10918,7 +10918,7 @@
         <w:spacing w:line="360" w:lineRule="auto"/>
       </w:pPr>
       <w:bookmarkStart w:id="20" w:name="_Toc471397400"/>
-      <w:bookmarkStart w:id="21" w:name="_Toc471680995"/>
+      <w:bookmarkStart w:id="21" w:name="_Toc471681927"/>
       <w:r>
         <w:t>Motivation</w:t>
       </w:r>
@@ -11119,9 +11119,6 @@
       </w:r>
       <w:r>
         <w:br/>
-      </w:r>
-      <w:r>
-        <w:br/>
         <w:t>Để khắc phục điều này, ý tưởng của mẫu Bridge là tách phần xử lý sang một lớp khác, nghĩa là tách phần xử lý hiển thị hình ảnh sang một lớp mới. </w:t>
       </w:r>
     </w:p>
@@ -11196,7 +11193,7 @@
         </w:numPr>
         <w:spacing w:line="360" w:lineRule="auto"/>
       </w:pPr>
-      <w:bookmarkStart w:id="23" w:name="_Toc471680996"/>
+      <w:bookmarkStart w:id="23" w:name="_Toc471681928"/>
       <w:r>
         <w:lastRenderedPageBreak/>
         <w:t>Khả năng ứng dụng</w:t>
@@ -11241,7 +11238,7 @@
         <w:spacing w:line="360" w:lineRule="auto"/>
       </w:pPr>
       <w:bookmarkStart w:id="24" w:name="_Toc471397402"/>
-      <w:bookmarkStart w:id="25" w:name="_Toc471680997"/>
+      <w:bookmarkStart w:id="25" w:name="_Toc471681929"/>
       <w:r>
         <w:t>Cấu trúc</w:t>
       </w:r>
@@ -11308,7 +11305,7 @@
         <w:spacing w:line="360" w:lineRule="auto"/>
       </w:pPr>
       <w:bookmarkStart w:id="26" w:name="_Toc471397403"/>
-      <w:bookmarkStart w:id="27" w:name="_Toc471680998"/>
+      <w:bookmarkStart w:id="27" w:name="_Toc471681930"/>
       <w:r>
         <w:t>Sự cộng tác</w:t>
       </w:r>
@@ -11355,7 +11352,7 @@
         <w:spacing w:line="360" w:lineRule="auto"/>
       </w:pPr>
       <w:bookmarkStart w:id="28" w:name="_Toc471397404"/>
-      <w:bookmarkStart w:id="29" w:name="_Toc471680999"/>
+      <w:bookmarkStart w:id="29" w:name="_Toc471681931"/>
       <w:r>
         <w:lastRenderedPageBreak/>
         <w:t>Các hệ quả mang lại</w:t>
@@ -11391,7 +11388,7 @@
         <w:spacing w:line="360" w:lineRule="auto"/>
       </w:pPr>
       <w:bookmarkStart w:id="30" w:name="_Toc471397405"/>
-      <w:bookmarkStart w:id="31" w:name="_Toc471681000"/>
+      <w:bookmarkStart w:id="31" w:name="_Toc471681932"/>
       <w:r>
         <w:t>Chú ý khi cài đặt</w:t>
       </w:r>
@@ -11417,7 +11414,7 @@
         <w:spacing w:line="360" w:lineRule="auto"/>
       </w:pPr>
       <w:bookmarkStart w:id="32" w:name="_Toc471397406"/>
-      <w:bookmarkStart w:id="33" w:name="_Toc471681001"/>
+      <w:bookmarkStart w:id="33" w:name="_Toc471681933"/>
       <w:r>
         <w:t>Hệ thống thực tế đang sử dụng</w:t>
       </w:r>
@@ -11515,7 +11512,7 @@
         <w:spacing w:line="360" w:lineRule="auto"/>
       </w:pPr>
       <w:bookmarkStart w:id="34" w:name="_Toc471397407"/>
-      <w:bookmarkStart w:id="35" w:name="_Toc471681002"/>
+      <w:bookmarkStart w:id="35" w:name="_Toc471681934"/>
       <w:r>
         <w:t>Mẫu liên quan</w:t>
       </w:r>
@@ -11626,7 +11623,7 @@
         <w:spacing w:line="360" w:lineRule="auto"/>
       </w:pPr>
       <w:bookmarkStart w:id="36" w:name="_Toc471397408"/>
-      <w:bookmarkStart w:id="37" w:name="_Toc471681003"/>
+      <w:bookmarkStart w:id="37" w:name="_Toc471681935"/>
       <w:r>
         <w:t>Mã nguồn minh họa</w:t>
       </w:r>
@@ -11643,7 +11640,7 @@
         <w:spacing w:line="360" w:lineRule="auto"/>
       </w:pPr>
       <w:bookmarkStart w:id="38" w:name="_Toc471397409"/>
-      <w:bookmarkStart w:id="39" w:name="_Toc471681004"/>
+      <w:bookmarkStart w:id="39" w:name="_Toc471681936"/>
       <w:r>
         <w:t>Mô tả bài toán</w:t>
       </w:r>
@@ -11730,7 +11727,7 @@
         <w:spacing w:line="360" w:lineRule="auto"/>
       </w:pPr>
       <w:bookmarkStart w:id="40" w:name="_Toc471397410"/>
-      <w:bookmarkStart w:id="41" w:name="_Toc471681005"/>
+      <w:bookmarkStart w:id="41" w:name="_Toc471681937"/>
       <w:r>
         <w:t>Tại sao sử dụng mẫu này?</w:t>
       </w:r>
@@ -11807,7 +11804,7 @@
         <w:spacing w:line="360" w:lineRule="auto"/>
       </w:pPr>
       <w:bookmarkStart w:id="42" w:name="_Toc471397411"/>
-      <w:bookmarkStart w:id="43" w:name="_Toc471681006"/>
+      <w:bookmarkStart w:id="43" w:name="_Toc471681938"/>
       <w:r>
         <w:lastRenderedPageBreak/>
         <w:t>Sơ đồ UML</w:t>
@@ -11880,7 +11877,7 @@
         <w:spacing w:line="360" w:lineRule="auto"/>
       </w:pPr>
       <w:bookmarkStart w:id="44" w:name="_Toc471397412"/>
-      <w:bookmarkStart w:id="45" w:name="_Toc471681007"/>
+      <w:bookmarkStart w:id="45" w:name="_Toc471681939"/>
       <w:r>
         <w:lastRenderedPageBreak/>
         <w:t>Cấu trúc Package</w:t>
@@ -11943,7 +11940,7 @@
         <w:spacing w:line="360" w:lineRule="auto"/>
       </w:pPr>
       <w:bookmarkStart w:id="46" w:name="_Toc471397413"/>
-      <w:bookmarkStart w:id="47" w:name="_Toc471681008"/>
+      <w:bookmarkStart w:id="47" w:name="_Toc471681940"/>
       <w:r>
         <w:t>Vai trò</w:t>
       </w:r>
@@ -12016,7 +12013,7 @@
         </w:numPr>
         <w:spacing w:line="360" w:lineRule="auto"/>
       </w:pPr>
-      <w:bookmarkStart w:id="48" w:name="_Toc471681009"/>
+      <w:bookmarkStart w:id="48" w:name="_Toc471681941"/>
       <w:r>
         <w:lastRenderedPageBreak/>
         <w:t>Source Code minh họa</w:t>
@@ -12425,7 +12422,7 @@
         <w:spacing w:line="360" w:lineRule="auto"/>
       </w:pPr>
       <w:bookmarkStart w:id="49" w:name="_Toc471397414"/>
-      <w:bookmarkStart w:id="50" w:name="_Toc471681010"/>
+      <w:bookmarkStart w:id="50" w:name="_Toc471681942"/>
       <w:r>
         <w:lastRenderedPageBreak/>
         <w:t>MẪU ABSTRACT FACTORY</w:t>
@@ -12443,7 +12440,7 @@
         <w:spacing w:line="360" w:lineRule="auto"/>
       </w:pPr>
       <w:bookmarkStart w:id="51" w:name="_Toc471397415"/>
-      <w:bookmarkStart w:id="52" w:name="_Toc471681011"/>
+      <w:bookmarkStart w:id="52" w:name="_Toc471681943"/>
       <w:r>
         <w:t>Tên và phân loại</w:t>
       </w:r>
@@ -12550,7 +12547,7 @@
         <w:spacing w:line="360" w:lineRule="auto"/>
       </w:pPr>
       <w:bookmarkStart w:id="53" w:name="_Toc471397416"/>
-      <w:bookmarkStart w:id="54" w:name="_Toc471681012"/>
+      <w:bookmarkStart w:id="54" w:name="_Toc471681944"/>
       <w:r>
         <w:t>Mục đích, ý nghĩa</w:t>
       </w:r>
@@ -12578,7 +12575,7 @@
         <w:spacing w:line="360" w:lineRule="auto"/>
       </w:pPr>
       <w:bookmarkStart w:id="55" w:name="_Toc471397417"/>
-      <w:bookmarkStart w:id="56" w:name="_Toc471681013"/>
+      <w:bookmarkStart w:id="56" w:name="_Toc471681945"/>
       <w:r>
         <w:t>Bí danh</w:t>
       </w:r>
@@ -12606,7 +12603,7 @@
         <w:spacing w:line="360" w:lineRule="auto"/>
       </w:pPr>
       <w:bookmarkStart w:id="57" w:name="_Toc471397418"/>
-      <w:bookmarkStart w:id="58" w:name="_Toc471681014"/>
+      <w:bookmarkStart w:id="58" w:name="_Toc471681946"/>
       <w:r>
         <w:lastRenderedPageBreak/>
         <w:t>Motivation</w:t>
@@ -12727,7 +12724,7 @@
         </w:numPr>
         <w:spacing w:line="360" w:lineRule="auto"/>
       </w:pPr>
-      <w:bookmarkStart w:id="60" w:name="_Toc471681015"/>
+      <w:bookmarkStart w:id="60" w:name="_Toc471681947"/>
       <w:r>
         <w:lastRenderedPageBreak/>
         <w:t>Khả năng ứng dụng</w:t>
@@ -12800,7 +12797,7 @@
         <w:spacing w:line="360" w:lineRule="auto"/>
       </w:pPr>
       <w:bookmarkStart w:id="61" w:name="_Toc471397420"/>
-      <w:bookmarkStart w:id="62" w:name="_Toc471681016"/>
+      <w:bookmarkStart w:id="62" w:name="_Toc471681948"/>
       <w:r>
         <w:t>Cấu trúc</w:t>
       </w:r>
@@ -12866,7 +12863,7 @@
         <w:spacing w:line="360" w:lineRule="auto"/>
       </w:pPr>
       <w:bookmarkStart w:id="63" w:name="_Toc471397421"/>
-      <w:bookmarkStart w:id="64" w:name="_Toc471681017"/>
+      <w:bookmarkStart w:id="64" w:name="_Toc471681949"/>
       <w:r>
         <w:lastRenderedPageBreak/>
         <w:t>Sự cộng tác</w:t>
@@ -12923,7 +12920,7 @@
         <w:spacing w:line="360" w:lineRule="auto"/>
       </w:pPr>
       <w:bookmarkStart w:id="65" w:name="_Toc471397422"/>
-      <w:bookmarkStart w:id="66" w:name="_Toc471681018"/>
+      <w:bookmarkStart w:id="66" w:name="_Toc471681950"/>
       <w:r>
         <w:t>Các hệ quả mang lại</w:t>
       </w:r>
@@ -12964,7 +12961,7 @@
         <w:spacing w:line="360" w:lineRule="auto"/>
       </w:pPr>
       <w:bookmarkStart w:id="67" w:name="_Toc471397423"/>
-      <w:bookmarkStart w:id="68" w:name="_Toc471681019"/>
+      <w:bookmarkStart w:id="68" w:name="_Toc471681951"/>
       <w:r>
         <w:t>Chú ý khi cài đặt</w:t>
       </w:r>
@@ -12989,7 +12986,7 @@
         <w:spacing w:line="360" w:lineRule="auto"/>
       </w:pPr>
       <w:bookmarkStart w:id="69" w:name="_Toc471397424"/>
-      <w:bookmarkStart w:id="70" w:name="_Toc471681020"/>
+      <w:bookmarkStart w:id="70" w:name="_Toc471681952"/>
       <w:r>
         <w:t>Hệ thống thực tế đang sử dụng</w:t>
       </w:r>
@@ -13102,7 +13099,7 @@
         <w:spacing w:line="360" w:lineRule="auto"/>
       </w:pPr>
       <w:bookmarkStart w:id="71" w:name="_Toc471397425"/>
-      <w:bookmarkStart w:id="72" w:name="_Toc471681021"/>
+      <w:bookmarkStart w:id="72" w:name="_Toc471681953"/>
       <w:r>
         <w:lastRenderedPageBreak/>
         <w:t>Mẫu liên quan</w:t>
@@ -13128,7 +13125,7 @@
         <w:spacing w:line="360" w:lineRule="auto"/>
       </w:pPr>
       <w:bookmarkStart w:id="73" w:name="_Toc471397426"/>
-      <w:bookmarkStart w:id="74" w:name="_Toc471681022"/>
+      <w:bookmarkStart w:id="74" w:name="_Toc471681954"/>
       <w:r>
         <w:t>Mã nguồn minh họa</w:t>
       </w:r>
@@ -13145,7 +13142,7 @@
         <w:spacing w:line="360" w:lineRule="auto"/>
       </w:pPr>
       <w:bookmarkStart w:id="75" w:name="_Toc471397427"/>
-      <w:bookmarkStart w:id="76" w:name="_Toc471681023"/>
+      <w:bookmarkStart w:id="76" w:name="_Toc471681955"/>
       <w:r>
         <w:t>Mô tả bài toán</w:t>
       </w:r>
@@ -13288,7 +13285,7 @@
         <w:spacing w:line="360" w:lineRule="auto"/>
       </w:pPr>
       <w:bookmarkStart w:id="77" w:name="_Toc471397428"/>
-      <w:bookmarkStart w:id="78" w:name="_Toc471681024"/>
+      <w:bookmarkStart w:id="78" w:name="_Toc471681956"/>
       <w:r>
         <w:lastRenderedPageBreak/>
         <w:t>Tại sao sử dụng mẫu này?</w:t>
@@ -13351,7 +13348,7 @@
         <w:spacing w:line="360" w:lineRule="auto"/>
       </w:pPr>
       <w:bookmarkStart w:id="79" w:name="_Toc471397429"/>
-      <w:bookmarkStart w:id="80" w:name="_Toc471681025"/>
+      <w:bookmarkStart w:id="80" w:name="_Toc471681957"/>
       <w:r>
         <w:t>Sơ đồ UML</w:t>
       </w:r>
@@ -13414,7 +13411,7 @@
         <w:spacing w:line="360" w:lineRule="auto"/>
       </w:pPr>
       <w:bookmarkStart w:id="81" w:name="_Toc471397430"/>
-      <w:bookmarkStart w:id="82" w:name="_Toc471681026"/>
+      <w:bookmarkStart w:id="82" w:name="_Toc471681958"/>
       <w:r>
         <w:lastRenderedPageBreak/>
         <w:t>Cấu trúc Package</w:t>
@@ -13486,7 +13483,7 @@
         <w:spacing w:line="360" w:lineRule="auto"/>
       </w:pPr>
       <w:bookmarkStart w:id="83" w:name="_Toc471397431"/>
-      <w:bookmarkStart w:id="84" w:name="_Toc471681027"/>
+      <w:bookmarkStart w:id="84" w:name="_Toc471681959"/>
       <w:r>
         <w:lastRenderedPageBreak/>
         <w:t>Vai trò</w:t>
@@ -13587,7 +13584,7 @@
         </w:numPr>
         <w:spacing w:line="360" w:lineRule="auto"/>
       </w:pPr>
-      <w:bookmarkStart w:id="85" w:name="_Toc471681028"/>
+      <w:bookmarkStart w:id="85" w:name="_Toc471681960"/>
       <w:r>
         <w:t>Source Code minh họa</w:t>
       </w:r>
@@ -14125,7 +14122,7 @@
         <w:spacing w:line="360" w:lineRule="auto"/>
       </w:pPr>
       <w:bookmarkStart w:id="86" w:name="_Toc471397432"/>
-      <w:bookmarkStart w:id="87" w:name="_Toc471681029"/>
+      <w:bookmarkStart w:id="87" w:name="_Toc471681961"/>
       <w:r>
         <w:t>MẪU OBSERVER</w:t>
       </w:r>
@@ -14142,7 +14139,7 @@
         <w:spacing w:line="360" w:lineRule="auto"/>
       </w:pPr>
       <w:bookmarkStart w:id="88" w:name="_Toc471397433"/>
-      <w:bookmarkStart w:id="89" w:name="_Toc471681030"/>
+      <w:bookmarkStart w:id="89" w:name="_Toc471681962"/>
       <w:r>
         <w:t>Tên và phân loại</w:t>
       </w:r>
@@ -14314,7 +14311,7 @@
         <w:spacing w:line="360" w:lineRule="auto"/>
       </w:pPr>
       <w:bookmarkStart w:id="90" w:name="_Toc471397434"/>
-      <w:bookmarkStart w:id="91" w:name="_Toc471681031"/>
+      <w:bookmarkStart w:id="91" w:name="_Toc471681963"/>
       <w:r>
         <w:t>Mục đích, ý nghĩa</w:t>
       </w:r>
@@ -14408,7 +14405,7 @@
         <w:spacing w:line="360" w:lineRule="auto"/>
       </w:pPr>
       <w:bookmarkStart w:id="92" w:name="_Toc471397435"/>
-      <w:bookmarkStart w:id="93" w:name="_Toc471681032"/>
+      <w:bookmarkStart w:id="93" w:name="_Toc471681964"/>
       <w:r>
         <w:t>Bí danh</w:t>
       </w:r>
@@ -14471,7 +14468,7 @@
         <w:spacing w:line="360" w:lineRule="auto"/>
       </w:pPr>
       <w:bookmarkStart w:id="94" w:name="_Toc471397436"/>
-      <w:bookmarkStart w:id="95" w:name="_Toc471681033"/>
+      <w:bookmarkStart w:id="95" w:name="_Toc471681965"/>
       <w:r>
         <w:t>Motivation</w:t>
       </w:r>
@@ -14652,7 +14649,7 @@
         <w:spacing w:line="360" w:lineRule="auto"/>
       </w:pPr>
       <w:bookmarkStart w:id="96" w:name="_Toc471397437"/>
-      <w:bookmarkStart w:id="97" w:name="_Toc471681034"/>
+      <w:bookmarkStart w:id="97" w:name="_Toc471681966"/>
       <w:r>
         <w:t>Khả năng ứng dụng</w:t>
       </w:r>
@@ -14764,7 +14761,7 @@
         <w:spacing w:line="360" w:lineRule="auto"/>
       </w:pPr>
       <w:bookmarkStart w:id="98" w:name="_Toc471397438"/>
-      <w:bookmarkStart w:id="99" w:name="_Toc471681035"/>
+      <w:bookmarkStart w:id="99" w:name="_Toc471681967"/>
       <w:r>
         <w:lastRenderedPageBreak/>
         <w:t>Cấu trúc</w:t>
@@ -14847,7 +14844,7 @@
         <w:spacing w:line="360" w:lineRule="auto"/>
       </w:pPr>
       <w:bookmarkStart w:id="100" w:name="_Toc471397439"/>
-      <w:bookmarkStart w:id="101" w:name="_Toc471681036"/>
+      <w:bookmarkStart w:id="101" w:name="_Toc471681968"/>
       <w:r>
         <w:lastRenderedPageBreak/>
         <w:t>Sự cộng tác</w:t>
@@ -14909,7 +14906,7 @@
         <w:spacing w:line="360" w:lineRule="auto"/>
       </w:pPr>
       <w:bookmarkStart w:id="102" w:name="_Toc471397440"/>
-      <w:bookmarkStart w:id="103" w:name="_Toc471681037"/>
+      <w:bookmarkStart w:id="103" w:name="_Toc471681969"/>
       <w:r>
         <w:lastRenderedPageBreak/>
         <w:t>Các hệ quả mang lại</w:t>
@@ -15025,7 +15022,7 @@
         <w:spacing w:line="360" w:lineRule="auto"/>
       </w:pPr>
       <w:bookmarkStart w:id="104" w:name="_Toc471397441"/>
-      <w:bookmarkStart w:id="105" w:name="_Toc471681038"/>
+      <w:bookmarkStart w:id="105" w:name="_Toc471681970"/>
       <w:r>
         <w:t>Chú ý khi cài đặt</w:t>
       </w:r>
@@ -15350,7 +15347,7 @@
         </w:rPr>
       </w:pPr>
       <w:bookmarkStart w:id="106" w:name="_Toc471397442"/>
-      <w:bookmarkStart w:id="107" w:name="_Toc471681039"/>
+      <w:bookmarkStart w:id="107" w:name="_Toc471681971"/>
       <w:r>
         <w:rPr>
           <w:lang w:val="vi-VN"/>
@@ -15410,7 +15407,7 @@
         <w:spacing w:line="360" w:lineRule="auto"/>
       </w:pPr>
       <w:bookmarkStart w:id="108" w:name="_Toc471397443"/>
-      <w:bookmarkStart w:id="109" w:name="_Toc471681040"/>
+      <w:bookmarkStart w:id="109" w:name="_Toc471681972"/>
       <w:r>
         <w:t>Mẫu liên quan</w:t>
       </w:r>
@@ -15574,7 +15571,7 @@
         <w:spacing w:line="360" w:lineRule="auto"/>
       </w:pPr>
       <w:bookmarkStart w:id="110" w:name="_Toc471397444"/>
-      <w:bookmarkStart w:id="111" w:name="_Toc471681041"/>
+      <w:bookmarkStart w:id="111" w:name="_Toc471681973"/>
       <w:r>
         <w:t>Mã nguồn minh họa</w:t>
       </w:r>
@@ -15591,7 +15588,7 @@
         <w:spacing w:line="360" w:lineRule="auto"/>
       </w:pPr>
       <w:bookmarkStart w:id="112" w:name="_Toc471397445"/>
-      <w:bookmarkStart w:id="113" w:name="_Toc471681042"/>
+      <w:bookmarkStart w:id="113" w:name="_Toc471681974"/>
       <w:r>
         <w:t>Mô tả bài toán</w:t>
       </w:r>
@@ -15633,7 +15630,7 @@
         <w:spacing w:line="360" w:lineRule="auto"/>
       </w:pPr>
       <w:bookmarkStart w:id="114" w:name="_Toc471397446"/>
-      <w:bookmarkStart w:id="115" w:name="_Toc471681043"/>
+      <w:bookmarkStart w:id="115" w:name="_Toc471681975"/>
       <w:r>
         <w:t>Tại sao sử dụng mẫu này?</w:t>
       </w:r>
@@ -15746,7 +15743,7 @@
         <w:spacing w:line="360" w:lineRule="auto"/>
       </w:pPr>
       <w:bookmarkStart w:id="116" w:name="_Toc471397447"/>
-      <w:bookmarkStart w:id="117" w:name="_Toc471681044"/>
+      <w:bookmarkStart w:id="117" w:name="_Toc471681976"/>
       <w:r>
         <w:t>Sơ đồ UML</w:t>
       </w:r>
@@ -15818,7 +15815,7 @@
         <w:spacing w:line="360" w:lineRule="auto"/>
       </w:pPr>
       <w:bookmarkStart w:id="118" w:name="_Toc471397448"/>
-      <w:bookmarkStart w:id="119" w:name="_Toc471681045"/>
+      <w:bookmarkStart w:id="119" w:name="_Toc471681977"/>
       <w:r>
         <w:lastRenderedPageBreak/>
         <w:t>Cấu trúc Package</w:t>
@@ -15883,7 +15880,7 @@
         <w:ind w:left="1080" w:hanging="360"/>
       </w:pPr>
       <w:bookmarkStart w:id="120" w:name="_Toc471397449"/>
-      <w:bookmarkStart w:id="121" w:name="_Toc471681046"/>
+      <w:bookmarkStart w:id="121" w:name="_Toc471681978"/>
       <w:r>
         <w:t>Vai trò</w:t>
       </w:r>
@@ -15927,7 +15924,7 @@
         <w:spacing w:line="360" w:lineRule="auto"/>
         <w:ind w:left="1080" w:hanging="360"/>
       </w:pPr>
-      <w:bookmarkStart w:id="122" w:name="_Toc471681047"/>
+      <w:bookmarkStart w:id="122" w:name="_Toc471681979"/>
       <w:r>
         <w:lastRenderedPageBreak/>
         <w:t>Source Code minh họa</w:t>
@@ -15959,7 +15956,7 @@
             <v:path o:extrusionok="f" gradientshapeok="t" o:connecttype="rect"/>
             <o:lock v:ext="edit" aspectratio="t"/>
           </v:shapetype>
-          <v:shape id="_x0000_i1025" type="#_x0000_t75" style="width:480.6pt;height:244.05pt">
+          <v:shape id="_x0000_i1025" type="#_x0000_t75" style="width:480.75pt;height:243.75pt">
             <v:imagedata r:id="rId61" o:title="Untitled"/>
           </v:shape>
         </w:pict>
@@ -15973,7 +15970,7 @@
     <w:p>
       <w:r>
         <w:pict>
-          <v:shape id="_x0000_i1026" type="#_x0000_t75" style="width:467.55pt;height:312.3pt">
+          <v:shape id="_x0000_i1026" type="#_x0000_t75" style="width:467.25pt;height:312pt">
             <v:imagedata r:id="rId62" o:title="Untitled"/>
           </v:shape>
         </w:pict>
@@ -16033,7 +16030,7 @@
     <w:p>
       <w:r>
         <w:pict>
-          <v:shape id="_x0000_i1027" type="#_x0000_t75" style="width:428.25pt;height:222.55pt">
+          <v:shape id="_x0000_i1027" type="#_x0000_t75" style="width:428.25pt;height:222.75pt">
             <v:imagedata r:id="rId63" o:title="Untitled"/>
           </v:shape>
         </w:pict>
@@ -16105,7 +16102,7 @@
         <w:spacing w:line="360" w:lineRule="auto"/>
       </w:pPr>
       <w:bookmarkStart w:id="123" w:name="_Toc471397450"/>
-      <w:bookmarkStart w:id="124" w:name="_Toc471681048"/>
+      <w:bookmarkStart w:id="124" w:name="_Toc471681980"/>
       <w:r>
         <w:lastRenderedPageBreak/>
         <w:t>MẪU STRATEGY</w:t>
@@ -16123,7 +16120,7 @@
         <w:spacing w:line="360" w:lineRule="auto"/>
       </w:pPr>
       <w:bookmarkStart w:id="125" w:name="_Toc471397451"/>
-      <w:bookmarkStart w:id="126" w:name="_Toc471681049"/>
+      <w:bookmarkStart w:id="126" w:name="_Toc471681981"/>
       <w:r>
         <w:t>Tên và phân loại</w:t>
       </w:r>
@@ -16239,7 +16236,7 @@
         <w:spacing w:line="360" w:lineRule="auto"/>
       </w:pPr>
       <w:bookmarkStart w:id="127" w:name="_Toc471397452"/>
-      <w:bookmarkStart w:id="128" w:name="_Toc471681050"/>
+      <w:bookmarkStart w:id="128" w:name="_Toc471681982"/>
       <w:r>
         <w:t>Mục đích, ý nghĩa</w:t>
       </w:r>
@@ -16274,7 +16271,7 @@
         <w:spacing w:line="360" w:lineRule="auto"/>
       </w:pPr>
       <w:bookmarkStart w:id="129" w:name="_Toc471397453"/>
-      <w:bookmarkStart w:id="130" w:name="_Toc471681051"/>
+      <w:bookmarkStart w:id="130" w:name="_Toc471681983"/>
       <w:r>
         <w:lastRenderedPageBreak/>
         <w:t>Bí danh</w:t>
@@ -16306,7 +16303,7 @@
         <w:spacing w:line="360" w:lineRule="auto"/>
       </w:pPr>
       <w:bookmarkStart w:id="131" w:name="_Toc471397454"/>
-      <w:bookmarkStart w:id="132" w:name="_Toc471681052"/>
+      <w:bookmarkStart w:id="132" w:name="_Toc471681984"/>
       <w:r>
         <w:t>Motivation</w:t>
       </w:r>
@@ -16334,7 +16331,7 @@
         <w:spacing w:line="360" w:lineRule="auto"/>
       </w:pPr>
       <w:bookmarkStart w:id="133" w:name="_Toc471397455"/>
-      <w:bookmarkStart w:id="134" w:name="_Toc471681053"/>
+      <w:bookmarkStart w:id="134" w:name="_Toc471681985"/>
       <w:r>
         <w:t>Khả năng ứng dụng</w:t>
       </w:r>
@@ -16389,7 +16386,7 @@
         <w:spacing w:line="360" w:lineRule="auto"/>
       </w:pPr>
       <w:bookmarkStart w:id="135" w:name="_Toc471397456"/>
-      <w:bookmarkStart w:id="136" w:name="_Toc471681054"/>
+      <w:bookmarkStart w:id="136" w:name="_Toc471681986"/>
       <w:r>
         <w:lastRenderedPageBreak/>
         <w:t>Cấu trú</w:t>
@@ -16459,7 +16456,7 @@
         </w:numPr>
         <w:spacing w:line="360" w:lineRule="auto"/>
       </w:pPr>
-      <w:bookmarkStart w:id="137" w:name="_Toc471681055"/>
+      <w:bookmarkStart w:id="137" w:name="_Toc471681987"/>
       <w:r>
         <w:t>Sự cộng tác</w:t>
       </w:r>
@@ -16511,7 +16508,7 @@
         <w:spacing w:line="360" w:lineRule="auto"/>
       </w:pPr>
       <w:bookmarkStart w:id="138" w:name="_Toc471397458"/>
-      <w:bookmarkStart w:id="139" w:name="_Toc471681056"/>
+      <w:bookmarkStart w:id="139" w:name="_Toc471681988"/>
       <w:r>
         <w:lastRenderedPageBreak/>
         <w:t>Các hệ quả mang lại</w:t>
@@ -16555,7 +16552,7 @@
         <w:spacing w:line="360" w:lineRule="auto"/>
       </w:pPr>
       <w:bookmarkStart w:id="140" w:name="_Toc471397459"/>
-      <w:bookmarkStart w:id="141" w:name="_Toc471681057"/>
+      <w:bookmarkStart w:id="141" w:name="_Toc471681989"/>
       <w:r>
         <w:t>Chú ý khi cài đặt</w:t>
       </w:r>
@@ -16583,7 +16580,7 @@
         <w:spacing w:line="360" w:lineRule="auto"/>
       </w:pPr>
       <w:bookmarkStart w:id="142" w:name="_Toc471397460"/>
-      <w:bookmarkStart w:id="143" w:name="_Toc471681058"/>
+      <w:bookmarkStart w:id="143" w:name="_Toc471681990"/>
       <w:r>
         <w:t>Hệ thống thực tế đang sử dụng</w:t>
       </w:r>
@@ -16616,7 +16613,7 @@
         <w:spacing w:line="360" w:lineRule="auto"/>
       </w:pPr>
       <w:bookmarkStart w:id="144" w:name="_Toc471397461"/>
-      <w:bookmarkStart w:id="145" w:name="_Toc471681059"/>
+      <w:bookmarkStart w:id="145" w:name="_Toc471681991"/>
       <w:r>
         <w:t>Mẫu liên quan</w:t>
       </w:r>
@@ -16644,7 +16641,7 @@
         <w:spacing w:line="360" w:lineRule="auto"/>
       </w:pPr>
       <w:bookmarkStart w:id="146" w:name="_Toc471397462"/>
-      <w:bookmarkStart w:id="147" w:name="_Toc471681060"/>
+      <w:bookmarkStart w:id="147" w:name="_Toc471681992"/>
       <w:r>
         <w:t>Mã nguồn minh họa</w:t>
       </w:r>
@@ -16661,7 +16658,7 @@
         <w:spacing w:line="360" w:lineRule="auto"/>
       </w:pPr>
       <w:bookmarkStart w:id="148" w:name="_Toc471397463"/>
-      <w:bookmarkStart w:id="149" w:name="_Toc471681061"/>
+      <w:bookmarkStart w:id="149" w:name="_Toc471681993"/>
       <w:r>
         <w:t>Mô tả bài toán</w:t>
       </w:r>
@@ -16758,7 +16755,7 @@
         <w:spacing w:line="360" w:lineRule="auto"/>
       </w:pPr>
       <w:bookmarkStart w:id="150" w:name="_Toc471397464"/>
-      <w:bookmarkStart w:id="151" w:name="_Toc471681062"/>
+      <w:bookmarkStart w:id="151" w:name="_Toc471681994"/>
       <w:r>
         <w:t>Tại sao sử dụng mẫu này?</w:t>
       </w:r>
@@ -16783,7 +16780,7 @@
         <w:spacing w:line="360" w:lineRule="auto"/>
       </w:pPr>
       <w:bookmarkStart w:id="152" w:name="_Toc471397465"/>
-      <w:bookmarkStart w:id="153" w:name="_Toc471681063"/>
+      <w:bookmarkStart w:id="153" w:name="_Toc471681995"/>
       <w:r>
         <w:t>Sơ đồ UML</w:t>
       </w:r>
@@ -16846,7 +16843,7 @@
         <w:spacing w:line="360" w:lineRule="auto"/>
       </w:pPr>
       <w:bookmarkStart w:id="154" w:name="_Toc471397466"/>
-      <w:bookmarkStart w:id="155" w:name="_Toc471681064"/>
+      <w:bookmarkStart w:id="155" w:name="_Toc471681996"/>
       <w:r>
         <w:lastRenderedPageBreak/>
         <w:t>Cấu trúc Package</w:t>
@@ -16910,7 +16907,7 @@
         <w:spacing w:line="360" w:lineRule="auto"/>
       </w:pPr>
       <w:bookmarkStart w:id="156" w:name="_Toc471397467"/>
-      <w:bookmarkStart w:id="157" w:name="_Toc471681065"/>
+      <w:bookmarkStart w:id="157" w:name="_Toc471681997"/>
       <w:r>
         <w:t>Vai trò</w:t>
       </w:r>
@@ -16983,7 +16980,7 @@
         <w:spacing w:line="360" w:lineRule="auto"/>
       </w:pPr>
       <w:bookmarkStart w:id="158" w:name="_Toc471397468"/>
-      <w:bookmarkStart w:id="159" w:name="_Toc471681066"/>
+      <w:bookmarkStart w:id="159" w:name="_Toc471681998"/>
       <w:r>
         <w:lastRenderedPageBreak/>
         <w:t>MẪU FACTORY</w:t>
@@ -17001,7 +16998,7 @@
         <w:spacing w:line="360" w:lineRule="auto"/>
       </w:pPr>
       <w:bookmarkStart w:id="160" w:name="_Toc471397469"/>
-      <w:bookmarkStart w:id="161" w:name="_Toc471681067"/>
+      <w:bookmarkStart w:id="161" w:name="_Toc471681999"/>
       <w:r>
         <w:t>Tên và phân loại</w:t>
       </w:r>
@@ -17120,7 +17117,7 @@
         <w:spacing w:line="360" w:lineRule="auto"/>
       </w:pPr>
       <w:bookmarkStart w:id="162" w:name="_Toc471397470"/>
-      <w:bookmarkStart w:id="163" w:name="_Toc471681068"/>
+      <w:bookmarkStart w:id="163" w:name="_Toc471682000"/>
       <w:r>
         <w:t>Mục đích, ý nghĩa</w:t>
       </w:r>
@@ -17183,7 +17180,7 @@
         <w:spacing w:line="360" w:lineRule="auto"/>
       </w:pPr>
       <w:bookmarkStart w:id="164" w:name="_Toc471397471"/>
-      <w:bookmarkStart w:id="165" w:name="_Toc471681069"/>
+      <w:bookmarkStart w:id="165" w:name="_Toc471682001"/>
       <w:r>
         <w:t>Bí danh</w:t>
       </w:r>
@@ -17208,7 +17205,7 @@
         <w:spacing w:line="360" w:lineRule="auto"/>
       </w:pPr>
       <w:bookmarkStart w:id="166" w:name="_Toc471397472"/>
-      <w:bookmarkStart w:id="167" w:name="_Toc471681070"/>
+      <w:bookmarkStart w:id="167" w:name="_Toc471682002"/>
       <w:r>
         <w:t>Motivation</w:t>
       </w:r>
@@ -17272,7 +17269,7 @@
         <w:spacing w:line="360" w:lineRule="auto"/>
       </w:pPr>
       <w:bookmarkStart w:id="168" w:name="_Toc471397473"/>
-      <w:bookmarkStart w:id="169" w:name="_Toc471681071"/>
+      <w:bookmarkStart w:id="169" w:name="_Toc471682003"/>
       <w:r>
         <w:t>Khả năng ứng dụng</w:t>
       </w:r>
@@ -17350,7 +17347,7 @@
         <w:spacing w:line="360" w:lineRule="auto"/>
       </w:pPr>
       <w:bookmarkStart w:id="170" w:name="_Toc471397474"/>
-      <w:bookmarkStart w:id="171" w:name="_Toc471681072"/>
+      <w:bookmarkStart w:id="171" w:name="_Toc471682004"/>
       <w:r>
         <w:lastRenderedPageBreak/>
         <w:t>Cấu trúc</w:t>
@@ -17413,7 +17410,7 @@
         <w:spacing w:line="360" w:lineRule="auto"/>
       </w:pPr>
       <w:bookmarkStart w:id="172" w:name="_Toc471397475"/>
-      <w:bookmarkStart w:id="173" w:name="_Toc471681073"/>
+      <w:bookmarkStart w:id="173" w:name="_Toc471682005"/>
       <w:r>
         <w:t>Sự cộng tác</w:t>
       </w:r>
@@ -17558,7 +17555,7 @@
         <w:spacing w:line="360" w:lineRule="auto"/>
       </w:pPr>
       <w:bookmarkStart w:id="174" w:name="_Toc471397476"/>
-      <w:bookmarkStart w:id="175" w:name="_Toc471681074"/>
+      <w:bookmarkStart w:id="175" w:name="_Toc471682006"/>
       <w:r>
         <w:lastRenderedPageBreak/>
         <w:t>Các hệ quả mang lại</w:t>
@@ -17660,7 +17657,7 @@
         <w:spacing w:line="360" w:lineRule="auto"/>
       </w:pPr>
       <w:bookmarkStart w:id="176" w:name="_Toc471397477"/>
-      <w:bookmarkStart w:id="177" w:name="_Toc471681075"/>
+      <w:bookmarkStart w:id="177" w:name="_Toc471682007"/>
       <w:r>
         <w:t>Chú ý khi cài đặt</w:t>
       </w:r>
@@ -17688,7 +17685,7 @@
         <w:spacing w:line="360" w:lineRule="auto"/>
       </w:pPr>
       <w:bookmarkStart w:id="178" w:name="_Toc471397478"/>
-      <w:bookmarkStart w:id="179" w:name="_Toc471681076"/>
+      <w:bookmarkStart w:id="179" w:name="_Toc471682008"/>
       <w:r>
         <w:t>Hệ thống thực tế đang sử dụng</w:t>
       </w:r>
@@ -17713,7 +17710,7 @@
         <w:spacing w:line="360" w:lineRule="auto"/>
       </w:pPr>
       <w:bookmarkStart w:id="180" w:name="_Toc471397479"/>
-      <w:bookmarkStart w:id="181" w:name="_Toc471681077"/>
+      <w:bookmarkStart w:id="181" w:name="_Toc471682009"/>
       <w:r>
         <w:t>Mẫu liên quan</w:t>
       </w:r>
@@ -17738,7 +17735,7 @@
         <w:spacing w:line="360" w:lineRule="auto"/>
       </w:pPr>
       <w:bookmarkStart w:id="182" w:name="_Toc471397480"/>
-      <w:bookmarkStart w:id="183" w:name="_Toc471681078"/>
+      <w:bookmarkStart w:id="183" w:name="_Toc471682010"/>
       <w:r>
         <w:lastRenderedPageBreak/>
         <w:t>Mã nguồn minh họa</w:t>
@@ -17756,7 +17753,7 @@
         <w:spacing w:line="360" w:lineRule="auto"/>
       </w:pPr>
       <w:bookmarkStart w:id="184" w:name="_Toc471397481"/>
-      <w:bookmarkStart w:id="185" w:name="_Toc471681079"/>
+      <w:bookmarkStart w:id="185" w:name="_Toc471682011"/>
       <w:r>
         <w:t>Mô tả bài toán</w:t>
       </w:r>
@@ -17851,7 +17848,7 @@
         <w:spacing w:line="360" w:lineRule="auto"/>
       </w:pPr>
       <w:bookmarkStart w:id="186" w:name="_Toc471397482"/>
-      <w:bookmarkStart w:id="187" w:name="_Toc471681080"/>
+      <w:bookmarkStart w:id="187" w:name="_Toc471682012"/>
       <w:r>
         <w:t>Tại sao sử dụng mẫu này?</w:t>
       </w:r>
@@ -17892,7 +17889,7 @@
         <w:spacing w:line="360" w:lineRule="auto"/>
       </w:pPr>
       <w:bookmarkStart w:id="188" w:name="_Toc471397483"/>
-      <w:bookmarkStart w:id="189" w:name="_Toc471681081"/>
+      <w:bookmarkStart w:id="189" w:name="_Toc471682013"/>
       <w:r>
         <w:lastRenderedPageBreak/>
         <w:t>Sơ đồ UML</w:t>
@@ -17955,7 +17952,7 @@
         <w:spacing w:line="360" w:lineRule="auto"/>
       </w:pPr>
       <w:bookmarkStart w:id="190" w:name="_Toc471397484"/>
-      <w:bookmarkStart w:id="191" w:name="_Toc471681082"/>
+      <w:bookmarkStart w:id="191" w:name="_Toc471682014"/>
       <w:r>
         <w:t>Cấu trúc Package</w:t>
       </w:r>
@@ -18028,7 +18025,7 @@
         <w:tab/>
       </w:r>
       <w:bookmarkStart w:id="192" w:name="_Toc471397485"/>
-      <w:bookmarkStart w:id="193" w:name="_Toc471681083"/>
+      <w:bookmarkStart w:id="193" w:name="_Toc471682015"/>
       <w:r>
         <w:t>Vai trò</w:t>
       </w:r>
@@ -18209,7 +18206,7 @@
           <w:rPr>
             <w:noProof/>
           </w:rPr>
-          <w:t>10</w:t>
+          <w:t>21</w:t>
         </w:r>
         <w:r>
           <w:rPr>
@@ -23595,7 +23592,7 @@
 </file>
 
 <file path=customXml/itemProps1.xml><?xml version="1.0" encoding="utf-8"?>
-<ds:datastoreItem xmlns:ds="http://schemas.openxmlformats.org/officeDocument/2006/customXml" ds:itemID="{C5F39B3F-E6C7-40F4-A157-DA3EA3C76BE8}">
+<ds:datastoreItem xmlns:ds="http://schemas.openxmlformats.org/officeDocument/2006/customXml" ds:itemID="{B673D008-4C69-407D-9283-C74356993522}">
   <ds:schemaRefs>
     <ds:schemaRef ds:uri="http://schemas.openxmlformats.org/officeDocument/2006/bibliography"/>
   </ds:schemaRefs>

</xml_diff>